<commit_message>
new version of test cases
</commit_message>
<xml_diff>
--- a/TestCases.docx
+++ b/TestCases.docx
@@ -1,6 +1,6 @@
 
 <file path=word/document.xml><?xml version="1.0" encoding="utf-8"?>
-<w:document xmlns:wpc="http://schemas.microsoft.com/office/word/2010/wordprocessingCanvas" xmlns:mo="http://schemas.microsoft.com/office/mac/office/2008/main" xmlns:mc="http://schemas.openxmlformats.org/markup-compatibility/2006" xmlns:mv="urn:schemas-microsoft-com:mac:vml" xmlns:o="urn:schemas-microsoft-com:office:office" xmlns:r="http://schemas.openxmlformats.org/officeDocument/2006/relationships" xmlns:m="http://schemas.openxmlformats.org/officeDocument/2006/math" xmlns:v="urn:schemas-microsoft-com:vml" xmlns:wp14="http://schemas.microsoft.com/office/word/2010/wordprocessingDrawing" xmlns:wp="http://schemas.openxmlformats.org/drawingml/2006/wordprocessingDrawing" xmlns:w10="urn:schemas-microsoft-com:office:word" xmlns:w="http://schemas.openxmlformats.org/wordprocessingml/2006/main" xmlns:w14="http://schemas.microsoft.com/office/word/2010/wordml" xmlns:w15="http://schemas.microsoft.com/office/word/2012/wordml" xmlns:wpg="http://schemas.microsoft.com/office/word/2010/wordprocessingGroup" xmlns:wpi="http://schemas.microsoft.com/office/word/2010/wordprocessingInk" xmlns:wne="http://schemas.microsoft.com/office/word/2006/wordml" xmlns:wps="http://schemas.microsoft.com/office/word/2010/wordprocessingShape" mc:Ignorable="w14 w15 wp14">
+<w:document xmlns:wpc="http://schemas.microsoft.com/office/word/2010/wordprocessingCanvas" xmlns:cx="http://schemas.microsoft.com/office/drawing/2014/chartex" xmlns:cx1="http://schemas.microsoft.com/office/drawing/2015/9/8/chartex" xmlns:cx2="http://schemas.microsoft.com/office/drawing/2015/10/21/chartex" xmlns:mc="http://schemas.openxmlformats.org/markup-compatibility/2006" xmlns:o="urn:schemas-microsoft-com:office:office" xmlns:r="http://schemas.openxmlformats.org/officeDocument/2006/relationships" xmlns:m="http://schemas.openxmlformats.org/officeDocument/2006/math" xmlns:v="urn:schemas-microsoft-com:vml" xmlns:wp14="http://schemas.microsoft.com/office/word/2010/wordprocessingDrawing" xmlns:wp="http://schemas.openxmlformats.org/drawingml/2006/wordprocessingDrawing" xmlns:w10="urn:schemas-microsoft-com:office:word" xmlns:w="http://schemas.openxmlformats.org/wordprocessingml/2006/main" xmlns:w14="http://schemas.microsoft.com/office/word/2010/wordml" xmlns:w15="http://schemas.microsoft.com/office/word/2012/wordml" xmlns:w16se="http://schemas.microsoft.com/office/word/2015/wordml/symex" xmlns:wpg="http://schemas.microsoft.com/office/word/2010/wordprocessingGroup" xmlns:wpi="http://schemas.microsoft.com/office/word/2010/wordprocessingInk" xmlns:wne="http://schemas.microsoft.com/office/word/2006/wordml" xmlns:wps="http://schemas.microsoft.com/office/word/2010/wordprocessingShape" mc:Ignorable="w14 w15 w16se wp14">
   <w:body>
     <w:sdt>
       <w:sdtPr>
@@ -16,7 +16,7 @@
           <w:r>
             <w:rPr>
               <w:noProof/>
-              <w:lang w:val="en-US"/>
+              <w:lang w:eastAsia="en-CA"/>
             </w:rPr>
             <w:drawing>
               <wp:inline distT="0" distB="0" distL="0" distR="0" wp14:anchorId="2251E5D0" wp14:editId="3AEA32BB">
@@ -63,7 +63,7 @@
           <w:r>
             <w:rPr>
               <w:noProof/>
-              <w:lang w:val="en-US"/>
+              <w:lang w:eastAsia="en-CA"/>
             </w:rPr>
             <mc:AlternateContent>
               <mc:Choice Requires="wps">
@@ -294,7 +294,7 @@
                   </wp:anchor>
                 </w:drawing>
               </mc:Choice>
-              <mc:Fallback>
+              <mc:Fallback xmlns:mv="urn:schemas-microsoft-com:mac:vml" xmlns:mo="http://schemas.microsoft.com/office/mac/office/2008/main">
                 <w:pict>
                   <v:shapetype w14:anchorId="45A9056D" id="_x0000_t202" coordsize="21600,21600" o:spt="202" path="m0,0l0,21600,21600,21600,21600,0xe">
                     <v:stroke joinstyle="miter"/>
@@ -464,7 +464,7 @@
           <w:r>
             <w:rPr>
               <w:noProof/>
-              <w:lang w:val="en-US"/>
+              <w:lang w:eastAsia="en-CA"/>
             </w:rPr>
             <mc:AlternateContent>
               <mc:Choice Requires="wps">
@@ -590,7 +590,7 @@
                   </wp:anchor>
                 </w:drawing>
               </mc:Choice>
-              <mc:Fallback>
+              <mc:Fallback xmlns:mv="urn:schemas-microsoft-com:mac:vml" xmlns:mo="http://schemas.microsoft.com/office/mac/office/2008/main">
                 <w:pict>
                   <v:shape w14:anchorId="008A69AE" id="Text Box 153" o:spid="_x0000_s1027" type="#_x0000_t202" style="position:absolute;margin-left:0;margin-top:0;width:575.9pt;height:31pt;z-index:251660288;visibility:visible;mso-wrap-style:square;mso-width-percent:941;mso-height-percent:100;mso-top-percent:700;mso-wrap-distance-left:9pt;mso-wrap-distance-top:0;mso-wrap-distance-right:9pt;mso-wrap-distance-bottom:0;mso-position-horizontal:center;mso-position-horizontal-relative:page;mso-position-vertical-relative:page;mso-width-percent:941;mso-height-percent:100;mso-top-percent:700;mso-width-relative:page;mso-height-relative:page;v-text-anchor:top" o:gfxdata="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" filled="f" stroked="f" strokeweight=".5pt">
                     <v:textbox style="mso-fit-shape-to-text:t" inset="126pt,0,54pt,0">
@@ -651,7 +651,7 @@
           <w:r>
             <w:rPr>
               <w:noProof/>
-              <w:lang w:val="en-US"/>
+              <w:lang w:eastAsia="en-CA"/>
             </w:rPr>
             <mc:AlternateContent>
               <mc:Choice Requires="wps">
@@ -808,7 +808,7 @@
                   </wp:anchor>
                 </w:drawing>
               </mc:Choice>
-              <mc:Fallback>
+              <mc:Fallback xmlns:mv="urn:schemas-microsoft-com:mac:vml" xmlns:mo="http://schemas.microsoft.com/office/mac/office/2008/main">
                 <w:pict>
                   <v:shape w14:anchorId="2D933652" id="Text Box 154" o:spid="_x0000_s1028" type="#_x0000_t202" style="position:absolute;margin-left:0;margin-top:0;width:8in;height:286.5pt;z-index:251658240;visibility:visible;mso-wrap-style:square;mso-width-percent:941;mso-height-percent:363;mso-top-percent:300;mso-wrap-distance-left:9pt;mso-wrap-distance-top:0;mso-wrap-distance-right:9pt;mso-wrap-distance-bottom:0;mso-position-horizontal:center;mso-position-horizontal-relative:page;mso-position-vertical-relative:page;mso-width-percent:941;mso-height-percent:363;mso-top-percent:300;mso-width-relative:page;mso-height-relative:page;v-text-anchor:bottom" o:gfxdata="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" filled="f" stroked="f" strokeweight=".5pt">
                     <v:textbox inset="126pt,0,54pt,0">
@@ -912,6 +912,8 @@
             <w:br w:type="page"/>
           </w:r>
         </w:p>
+        <w:bookmarkStart w:id="0" w:name="_GoBack" w:displacedByCustomXml="next"/>
+        <w:bookmarkEnd w:id="0" w:displacedByCustomXml="next"/>
       </w:sdtContent>
     </w:sdt>
     <w:sdt>
@@ -966,7 +968,7 @@
           <w:r>
             <w:fldChar w:fldCharType="separate"/>
           </w:r>
-          <w:hyperlink w:anchor="_Toc499734437" w:history="1">
+          <w:hyperlink w:anchor="_Toc499746263" w:history="1">
             <w:r>
               <w:rPr>
                 <w:rStyle w:val="Hyperlink"/>
@@ -993,7 +995,7 @@
                 <w:noProof/>
                 <w:webHidden/>
               </w:rPr>
-              <w:instrText xml:space="preserve"> PAGEREF _Toc499734437 \h </w:instrText>
+              <w:instrText xml:space="preserve"> PAGEREF _Toc499746263 \h </w:instrText>
             </w:r>
             <w:r>
               <w:rPr>
@@ -1036,7 +1038,7 @@
               <w:lang w:eastAsia="en-CA"/>
             </w:rPr>
           </w:pPr>
-          <w:hyperlink w:anchor="_Toc499734438" w:history="1">
+          <w:hyperlink w:anchor="_Toc499746264" w:history="1">
             <w:r>
               <w:rPr>
                 <w:rStyle w:val="Hyperlink"/>
@@ -1063,7 +1065,7 @@
                 <w:noProof/>
                 <w:webHidden/>
               </w:rPr>
-              <w:instrText xml:space="preserve"> PAGEREF _Toc499734438 \h </w:instrText>
+              <w:instrText xml:space="preserve"> PAGEREF _Toc499746264 \h </w:instrText>
             </w:r>
             <w:r>
               <w:rPr>
@@ -1106,7 +1108,7 @@
               <w:lang w:eastAsia="en-CA"/>
             </w:rPr>
           </w:pPr>
-          <w:hyperlink w:anchor="_Toc499734439" w:history="1">
+          <w:hyperlink w:anchor="_Toc499746265" w:history="1">
             <w:r>
               <w:rPr>
                 <w:rStyle w:val="Hyperlink"/>
@@ -1133,7 +1135,7 @@
                 <w:noProof/>
                 <w:webHidden/>
               </w:rPr>
-              <w:instrText xml:space="preserve"> PAGEREF _Toc499734439 \h </w:instrText>
+              <w:instrText xml:space="preserve"> PAGEREF _Toc499746265 \h </w:instrText>
             </w:r>
             <w:r>
               <w:rPr>
@@ -1176,7 +1178,7 @@
               <w:lang w:eastAsia="en-CA"/>
             </w:rPr>
           </w:pPr>
-          <w:hyperlink w:anchor="_Toc499734440" w:history="1">
+          <w:hyperlink w:anchor="_Toc499746266" w:history="1">
             <w:r>
               <w:rPr>
                 <w:rStyle w:val="Hyperlink"/>
@@ -1203,7 +1205,7 @@
                 <w:noProof/>
                 <w:webHidden/>
               </w:rPr>
-              <w:instrText xml:space="preserve"> PAGEREF _Toc499734440 \h </w:instrText>
+              <w:instrText xml:space="preserve"> PAGEREF _Toc499746266 \h </w:instrText>
             </w:r>
             <w:r>
               <w:rPr>
@@ -1246,7 +1248,7 @@
               <w:lang w:eastAsia="en-CA"/>
             </w:rPr>
           </w:pPr>
-          <w:hyperlink w:anchor="_Toc499734441" w:history="1">
+          <w:hyperlink w:anchor="_Toc499746267" w:history="1">
             <w:r>
               <w:rPr>
                 <w:rStyle w:val="Hyperlink"/>
@@ -1273,7 +1275,7 @@
                 <w:noProof/>
                 <w:webHidden/>
               </w:rPr>
-              <w:instrText xml:space="preserve"> PAGEREF _Toc499734441 \h </w:instrText>
+              <w:instrText xml:space="preserve"> PAGEREF _Toc499746267 \h </w:instrText>
             </w:r>
             <w:r>
               <w:rPr>
@@ -1316,7 +1318,7 @@
               <w:lang w:eastAsia="en-CA"/>
             </w:rPr>
           </w:pPr>
-          <w:hyperlink w:anchor="_Toc499734442" w:history="1">
+          <w:hyperlink w:anchor="_Toc499746268" w:history="1">
             <w:r>
               <w:rPr>
                 <w:rStyle w:val="Hyperlink"/>
@@ -1343,7 +1345,7 @@
                 <w:noProof/>
                 <w:webHidden/>
               </w:rPr>
-              <w:instrText xml:space="preserve"> PAGEREF _Toc499734442 \h </w:instrText>
+              <w:instrText xml:space="preserve"> PAGEREF _Toc499746268 \h </w:instrText>
             </w:r>
             <w:r>
               <w:rPr>
@@ -1386,7 +1388,7 @@
               <w:lang w:eastAsia="en-CA"/>
             </w:rPr>
           </w:pPr>
-          <w:hyperlink w:anchor="_Toc499734443" w:history="1">
+          <w:hyperlink w:anchor="_Toc499746269" w:history="1">
             <w:r>
               <w:rPr>
                 <w:rStyle w:val="Hyperlink"/>
@@ -1413,7 +1415,7 @@
                 <w:noProof/>
                 <w:webHidden/>
               </w:rPr>
-              <w:instrText xml:space="preserve"> PAGEREF _Toc499734443 \h </w:instrText>
+              <w:instrText xml:space="preserve"> PAGEREF _Toc499746269 \h </w:instrText>
             </w:r>
             <w:r>
               <w:rPr>
@@ -1456,7 +1458,7 @@
               <w:lang w:eastAsia="en-CA"/>
             </w:rPr>
           </w:pPr>
-          <w:hyperlink w:anchor="_Toc499734444" w:history="1">
+          <w:hyperlink w:anchor="_Toc499746270" w:history="1">
             <w:r>
               <w:rPr>
                 <w:rStyle w:val="Hyperlink"/>
@@ -1483,7 +1485,7 @@
                 <w:noProof/>
                 <w:webHidden/>
               </w:rPr>
-              <w:instrText xml:space="preserve"> PAGEREF _Toc499734444 \h </w:instrText>
+              <w:instrText xml:space="preserve"> PAGEREF _Toc499746270 \h </w:instrText>
             </w:r>
             <w:r>
               <w:rPr>
@@ -1526,7 +1528,7 @@
               <w:lang w:eastAsia="en-CA"/>
             </w:rPr>
           </w:pPr>
-          <w:hyperlink w:anchor="_Toc499734445" w:history="1">
+          <w:hyperlink w:anchor="_Toc499746271" w:history="1">
             <w:r>
               <w:rPr>
                 <w:rStyle w:val="Hyperlink"/>
@@ -1553,7 +1555,7 @@
                 <w:noProof/>
                 <w:webHidden/>
               </w:rPr>
-              <w:instrText xml:space="preserve"> PAGEREF _Toc499734445 \h </w:instrText>
+              <w:instrText xml:space="preserve"> PAGEREF _Toc499746271 \h </w:instrText>
             </w:r>
             <w:r>
               <w:rPr>
@@ -1596,13 +1598,13 @@
               <w:lang w:eastAsia="en-CA"/>
             </w:rPr>
           </w:pPr>
-          <w:hyperlink w:anchor="_Toc499734446" w:history="1">
+          <w:hyperlink w:anchor="_Toc499746272" w:history="1">
             <w:r>
               <w:rPr>
                 <w:rStyle w:val="Hyperlink"/>
                 <w:noProof/>
               </w:rPr>
-              <w:t>T1.9. New Query – Create user (???)</w:t>
+              <w:t>T1.9. New Query – Create user</w:t>
             </w:r>
             <w:r>
               <w:rPr>
@@ -1623,7 +1625,7 @@
                 <w:noProof/>
                 <w:webHidden/>
               </w:rPr>
-              <w:instrText xml:space="preserve"> PAGEREF _Toc499734446 \h </w:instrText>
+              <w:instrText xml:space="preserve"> PAGEREF _Toc499746272 \h </w:instrText>
             </w:r>
             <w:r>
               <w:rPr>
@@ -1644,6 +1646,76 @@
                 <w:webHidden/>
               </w:rPr>
               <w:t>3</w:t>
+            </w:r>
+            <w:r>
+              <w:rPr>
+                <w:noProof/>
+                <w:webHidden/>
+              </w:rPr>
+              <w:fldChar w:fldCharType="end"/>
+            </w:r>
+          </w:hyperlink>
+        </w:p>
+        <w:p>
+          <w:pPr>
+            <w:pStyle w:val="TOC1"/>
+            <w:tabs>
+              <w:tab w:val="right" w:leader="dot" w:pos="10196"/>
+            </w:tabs>
+            <w:rPr>
+              <w:rFonts w:eastAsiaTheme="minorEastAsia"/>
+              <w:noProof/>
+              <w:lang w:eastAsia="en-CA"/>
+            </w:rPr>
+          </w:pPr>
+          <w:hyperlink w:anchor="_Toc499746273" w:history="1">
+            <w:r>
+              <w:rPr>
+                <w:rStyle w:val="Hyperlink"/>
+                <w:noProof/>
+              </w:rPr>
+              <w:t>T2. Login as User</w:t>
+            </w:r>
+            <w:r>
+              <w:rPr>
+                <w:noProof/>
+                <w:webHidden/>
+              </w:rPr>
+              <w:tab/>
+            </w:r>
+            <w:r>
+              <w:rPr>
+                <w:noProof/>
+                <w:webHidden/>
+              </w:rPr>
+              <w:fldChar w:fldCharType="begin"/>
+            </w:r>
+            <w:r>
+              <w:rPr>
+                <w:noProof/>
+                <w:webHidden/>
+              </w:rPr>
+              <w:instrText xml:space="preserve"> PAGEREF _Toc499746273 \h </w:instrText>
+            </w:r>
+            <w:r>
+              <w:rPr>
+                <w:noProof/>
+                <w:webHidden/>
+              </w:rPr>
+            </w:r>
+            <w:r>
+              <w:rPr>
+                <w:noProof/>
+                <w:webHidden/>
+              </w:rPr>
+              <w:fldChar w:fldCharType="separate"/>
+            </w:r>
+            <w:r>
+              <w:rPr>
+                <w:noProof/>
+                <w:webHidden/>
+              </w:rPr>
+              <w:t>4</w:t>
             </w:r>
             <w:r>
               <w:rPr>
@@ -1666,13 +1738,13 @@
               <w:lang w:eastAsia="en-CA"/>
             </w:rPr>
           </w:pPr>
-          <w:hyperlink w:anchor="_Toc499734447" w:history="1">
+          <w:hyperlink w:anchor="_Toc499746274" w:history="1">
             <w:r>
               <w:rPr>
                 <w:rStyle w:val="Hyperlink"/>
                 <w:noProof/>
               </w:rPr>
-              <w:t>T1.10. New Query – Update user (???)</w:t>
+              <w:t>T2.1. New Query – Create Database “company”</w:t>
             </w:r>
             <w:r>
               <w:rPr>
@@ -1693,7 +1765,7 @@
                 <w:noProof/>
                 <w:webHidden/>
               </w:rPr>
-              <w:instrText xml:space="preserve"> PAGEREF _Toc499734447 \h </w:instrText>
+              <w:instrText xml:space="preserve"> PAGEREF _Toc499746274 \h </w:instrText>
             </w:r>
             <w:r>
               <w:rPr>
@@ -1736,13 +1808,13 @@
               <w:lang w:eastAsia="en-CA"/>
             </w:rPr>
           </w:pPr>
-          <w:hyperlink w:anchor="_Toc499734448" w:history="1">
+          <w:hyperlink w:anchor="_Toc499746275" w:history="1">
             <w:r>
               <w:rPr>
                 <w:rStyle w:val="Hyperlink"/>
                 <w:noProof/>
               </w:rPr>
-              <w:t>T1.11. New Query – Delete user (???)</w:t>
+              <w:t>T2.2. New Query – Connect Database “company”</w:t>
             </w:r>
             <w:r>
               <w:rPr>
@@ -1763,77 +1835,7 @@
                 <w:noProof/>
                 <w:webHidden/>
               </w:rPr>
-              <w:instrText xml:space="preserve"> PAGEREF _Toc499734448 \h </w:instrText>
-            </w:r>
-            <w:r>
-              <w:rPr>
-                <w:noProof/>
-                <w:webHidden/>
-              </w:rPr>
-            </w:r>
-            <w:r>
-              <w:rPr>
-                <w:noProof/>
-                <w:webHidden/>
-              </w:rPr>
-              <w:fldChar w:fldCharType="separate"/>
-            </w:r>
-            <w:r>
-              <w:rPr>
-                <w:noProof/>
-                <w:webHidden/>
-              </w:rPr>
-              <w:t>4</w:t>
-            </w:r>
-            <w:r>
-              <w:rPr>
-                <w:noProof/>
-                <w:webHidden/>
-              </w:rPr>
-              <w:fldChar w:fldCharType="end"/>
-            </w:r>
-          </w:hyperlink>
-        </w:p>
-        <w:p>
-          <w:pPr>
-            <w:pStyle w:val="TOC1"/>
-            <w:tabs>
-              <w:tab w:val="right" w:leader="dot" w:pos="10196"/>
-            </w:tabs>
-            <w:rPr>
-              <w:rFonts w:eastAsiaTheme="minorEastAsia"/>
-              <w:noProof/>
-              <w:lang w:eastAsia="en-CA"/>
-            </w:rPr>
-          </w:pPr>
-          <w:hyperlink w:anchor="_Toc499734449" w:history="1">
-            <w:r>
-              <w:rPr>
-                <w:rStyle w:val="Hyperlink"/>
-                <w:noProof/>
-              </w:rPr>
-              <w:t>T2. Login as User</w:t>
-            </w:r>
-            <w:r>
-              <w:rPr>
-                <w:noProof/>
-                <w:webHidden/>
-              </w:rPr>
-              <w:tab/>
-            </w:r>
-            <w:r>
-              <w:rPr>
-                <w:noProof/>
-                <w:webHidden/>
-              </w:rPr>
-              <w:fldChar w:fldCharType="begin"/>
-            </w:r>
-            <w:r>
-              <w:rPr>
-                <w:noProof/>
-                <w:webHidden/>
-              </w:rPr>
-              <w:instrText xml:space="preserve"> PAGEREF _Toc499734449 \h </w:instrText>
+              <w:instrText xml:space="preserve"> PAGEREF _Toc499746275 \h </w:instrText>
             </w:r>
             <w:r>
               <w:rPr>
@@ -1876,13 +1878,13 @@
               <w:lang w:eastAsia="en-CA"/>
             </w:rPr>
           </w:pPr>
-          <w:hyperlink w:anchor="_Toc499734450" w:history="1">
+          <w:hyperlink w:anchor="_Toc499746276" w:history="1">
             <w:r>
               <w:rPr>
                 <w:rStyle w:val="Hyperlink"/>
                 <w:noProof/>
               </w:rPr>
-              <w:t>T2.1. New Query – Create Database “company”</w:t>
+              <w:t>T2.3. New Query – Show Database</w:t>
             </w:r>
             <w:r>
               <w:rPr>
@@ -1903,7 +1905,7 @@
                 <w:noProof/>
                 <w:webHidden/>
               </w:rPr>
-              <w:instrText xml:space="preserve"> PAGEREF _Toc499734450 \h </w:instrText>
+              <w:instrText xml:space="preserve"> PAGEREF _Toc499746276 \h </w:instrText>
             </w:r>
             <w:r>
               <w:rPr>
@@ -1946,13 +1948,13 @@
               <w:lang w:eastAsia="en-CA"/>
             </w:rPr>
           </w:pPr>
-          <w:hyperlink w:anchor="_Toc499734451" w:history="1">
+          <w:hyperlink w:anchor="_Toc499746277" w:history="1">
             <w:r>
               <w:rPr>
                 <w:rStyle w:val="Hyperlink"/>
                 <w:noProof/>
               </w:rPr>
-              <w:t>T2.2. New Query – Connect Database “company”</w:t>
+              <w:t>T2.4. New Query – Create Table “employee”</w:t>
             </w:r>
             <w:r>
               <w:rPr>
@@ -1973,7 +1975,7 @@
                 <w:noProof/>
                 <w:webHidden/>
               </w:rPr>
-              <w:instrText xml:space="preserve"> PAGEREF _Toc499734451 \h </w:instrText>
+              <w:instrText xml:space="preserve"> PAGEREF _Toc499746277 \h </w:instrText>
             </w:r>
             <w:r>
               <w:rPr>
@@ -2016,13 +2018,13 @@
               <w:lang w:eastAsia="en-CA"/>
             </w:rPr>
           </w:pPr>
-          <w:hyperlink w:anchor="_Toc499734452" w:history="1">
+          <w:hyperlink w:anchor="_Toc499746278" w:history="1">
             <w:r>
               <w:rPr>
                 <w:rStyle w:val="Hyperlink"/>
                 <w:noProof/>
               </w:rPr>
-              <w:t>T2.3. New Query – Show Database</w:t>
+              <w:t>T2.5. New Query – Insert into table “employee”</w:t>
             </w:r>
             <w:r>
               <w:rPr>
@@ -2043,7 +2045,7 @@
                 <w:noProof/>
                 <w:webHidden/>
               </w:rPr>
-              <w:instrText xml:space="preserve"> PAGEREF _Toc499734452 \h </w:instrText>
+              <w:instrText xml:space="preserve"> PAGEREF _Toc499746278 \h </w:instrText>
             </w:r>
             <w:r>
               <w:rPr>
@@ -2063,7 +2065,287 @@
                 <w:noProof/>
                 <w:webHidden/>
               </w:rPr>
-              <w:t>4</w:t>
+              <w:t>5</w:t>
+            </w:r>
+            <w:r>
+              <w:rPr>
+                <w:noProof/>
+                <w:webHidden/>
+              </w:rPr>
+              <w:fldChar w:fldCharType="end"/>
+            </w:r>
+          </w:hyperlink>
+        </w:p>
+        <w:p>
+          <w:pPr>
+            <w:pStyle w:val="TOC3"/>
+            <w:tabs>
+              <w:tab w:val="right" w:leader="dot" w:pos="10196"/>
+            </w:tabs>
+            <w:rPr>
+              <w:rFonts w:eastAsiaTheme="minorEastAsia"/>
+              <w:noProof/>
+              <w:lang w:eastAsia="en-CA"/>
+            </w:rPr>
+          </w:pPr>
+          <w:hyperlink w:anchor="_Toc499746279" w:history="1">
+            <w:r>
+              <w:rPr>
+                <w:rStyle w:val="Hyperlink"/>
+                <w:noProof/>
+              </w:rPr>
+              <w:t>T2.5.1. New Query – Insert only ID and first name into table “employee” and check if the last name will be included as NULL</w:t>
+            </w:r>
+            <w:r>
+              <w:rPr>
+                <w:noProof/>
+                <w:webHidden/>
+              </w:rPr>
+              <w:tab/>
+            </w:r>
+            <w:r>
+              <w:rPr>
+                <w:noProof/>
+                <w:webHidden/>
+              </w:rPr>
+              <w:fldChar w:fldCharType="begin"/>
+            </w:r>
+            <w:r>
+              <w:rPr>
+                <w:noProof/>
+                <w:webHidden/>
+              </w:rPr>
+              <w:instrText xml:space="preserve"> PAGEREF _Toc499746279 \h </w:instrText>
+            </w:r>
+            <w:r>
+              <w:rPr>
+                <w:noProof/>
+                <w:webHidden/>
+              </w:rPr>
+            </w:r>
+            <w:r>
+              <w:rPr>
+                <w:noProof/>
+                <w:webHidden/>
+              </w:rPr>
+              <w:fldChar w:fldCharType="separate"/>
+            </w:r>
+            <w:r>
+              <w:rPr>
+                <w:noProof/>
+                <w:webHidden/>
+              </w:rPr>
+              <w:t>5</w:t>
+            </w:r>
+            <w:r>
+              <w:rPr>
+                <w:noProof/>
+                <w:webHidden/>
+              </w:rPr>
+              <w:fldChar w:fldCharType="end"/>
+            </w:r>
+          </w:hyperlink>
+        </w:p>
+        <w:p>
+          <w:pPr>
+            <w:pStyle w:val="TOC3"/>
+            <w:tabs>
+              <w:tab w:val="right" w:leader="dot" w:pos="10196"/>
+            </w:tabs>
+            <w:rPr>
+              <w:rFonts w:eastAsiaTheme="minorEastAsia"/>
+              <w:noProof/>
+              <w:lang w:eastAsia="en-CA"/>
+            </w:rPr>
+          </w:pPr>
+          <w:hyperlink w:anchor="_Toc499746280" w:history="1">
+            <w:r>
+              <w:rPr>
+                <w:rStyle w:val="Hyperlink"/>
+                <w:noProof/>
+              </w:rPr>
+              <w:t>T2.5.2. New Query – Try to insert columns into table “employee” with wrong name</w:t>
+            </w:r>
+            <w:r>
+              <w:rPr>
+                <w:noProof/>
+                <w:webHidden/>
+              </w:rPr>
+              <w:tab/>
+            </w:r>
+            <w:r>
+              <w:rPr>
+                <w:noProof/>
+                <w:webHidden/>
+              </w:rPr>
+              <w:fldChar w:fldCharType="begin"/>
+            </w:r>
+            <w:r>
+              <w:rPr>
+                <w:noProof/>
+                <w:webHidden/>
+              </w:rPr>
+              <w:instrText xml:space="preserve"> PAGEREF _Toc499746280 \h </w:instrText>
+            </w:r>
+            <w:r>
+              <w:rPr>
+                <w:noProof/>
+                <w:webHidden/>
+              </w:rPr>
+            </w:r>
+            <w:r>
+              <w:rPr>
+                <w:noProof/>
+                <w:webHidden/>
+              </w:rPr>
+              <w:fldChar w:fldCharType="separate"/>
+            </w:r>
+            <w:r>
+              <w:rPr>
+                <w:noProof/>
+                <w:webHidden/>
+              </w:rPr>
+              <w:t>5</w:t>
+            </w:r>
+            <w:r>
+              <w:rPr>
+                <w:noProof/>
+                <w:webHidden/>
+              </w:rPr>
+              <w:fldChar w:fldCharType="end"/>
+            </w:r>
+          </w:hyperlink>
+        </w:p>
+        <w:p>
+          <w:pPr>
+            <w:pStyle w:val="TOC3"/>
+            <w:tabs>
+              <w:tab w:val="right" w:leader="dot" w:pos="10196"/>
+            </w:tabs>
+            <w:rPr>
+              <w:rFonts w:eastAsiaTheme="minorEastAsia"/>
+              <w:noProof/>
+              <w:lang w:eastAsia="en-CA"/>
+            </w:rPr>
+          </w:pPr>
+          <w:hyperlink w:anchor="_Toc499746281" w:history="1">
+            <w:r>
+              <w:rPr>
+                <w:rStyle w:val="Hyperlink"/>
+                <w:noProof/>
+              </w:rPr>
+              <w:t>T2.5.3. New Query - Try to insert values with the wrong data type into table “employee”</w:t>
+            </w:r>
+            <w:r>
+              <w:rPr>
+                <w:noProof/>
+                <w:webHidden/>
+              </w:rPr>
+              <w:tab/>
+            </w:r>
+            <w:r>
+              <w:rPr>
+                <w:noProof/>
+                <w:webHidden/>
+              </w:rPr>
+              <w:fldChar w:fldCharType="begin"/>
+            </w:r>
+            <w:r>
+              <w:rPr>
+                <w:noProof/>
+                <w:webHidden/>
+              </w:rPr>
+              <w:instrText xml:space="preserve"> PAGEREF _Toc499746281 \h </w:instrText>
+            </w:r>
+            <w:r>
+              <w:rPr>
+                <w:noProof/>
+                <w:webHidden/>
+              </w:rPr>
+            </w:r>
+            <w:r>
+              <w:rPr>
+                <w:noProof/>
+                <w:webHidden/>
+              </w:rPr>
+              <w:fldChar w:fldCharType="separate"/>
+            </w:r>
+            <w:r>
+              <w:rPr>
+                <w:noProof/>
+                <w:webHidden/>
+              </w:rPr>
+              <w:t>5</w:t>
+            </w:r>
+            <w:r>
+              <w:rPr>
+                <w:noProof/>
+                <w:webHidden/>
+              </w:rPr>
+              <w:fldChar w:fldCharType="end"/>
+            </w:r>
+          </w:hyperlink>
+        </w:p>
+        <w:p>
+          <w:pPr>
+            <w:pStyle w:val="TOC3"/>
+            <w:tabs>
+              <w:tab w:val="right" w:leader="dot" w:pos="10196"/>
+            </w:tabs>
+            <w:rPr>
+              <w:rFonts w:eastAsiaTheme="minorEastAsia"/>
+              <w:noProof/>
+              <w:lang w:eastAsia="en-CA"/>
+            </w:rPr>
+          </w:pPr>
+          <w:hyperlink w:anchor="_Toc499746282" w:history="1">
+            <w:r>
+              <w:rPr>
+                <w:rStyle w:val="Hyperlink"/>
+                <w:noProof/>
+              </w:rPr>
+              <w:t>T2.5.4. New Query - Try to insert columns with a different order into the table “employee”</w:t>
+            </w:r>
+            <w:r>
+              <w:rPr>
+                <w:noProof/>
+                <w:webHidden/>
+              </w:rPr>
+              <w:tab/>
+            </w:r>
+            <w:r>
+              <w:rPr>
+                <w:noProof/>
+                <w:webHidden/>
+              </w:rPr>
+              <w:fldChar w:fldCharType="begin"/>
+            </w:r>
+            <w:r>
+              <w:rPr>
+                <w:noProof/>
+                <w:webHidden/>
+              </w:rPr>
+              <w:instrText xml:space="preserve"> PAGEREF _Toc499746282 \h </w:instrText>
+            </w:r>
+            <w:r>
+              <w:rPr>
+                <w:noProof/>
+                <w:webHidden/>
+              </w:rPr>
+            </w:r>
+            <w:r>
+              <w:rPr>
+                <w:noProof/>
+                <w:webHidden/>
+              </w:rPr>
+              <w:fldChar w:fldCharType="separate"/>
+            </w:r>
+            <w:r>
+              <w:rPr>
+                <w:noProof/>
+                <w:webHidden/>
+              </w:rPr>
+              <w:t>5</w:t>
             </w:r>
             <w:r>
               <w:rPr>
@@ -2086,13 +2368,13 @@
               <w:lang w:eastAsia="en-CA"/>
             </w:rPr>
           </w:pPr>
-          <w:hyperlink w:anchor="_Toc499734453" w:history="1">
+          <w:hyperlink w:anchor="_Toc499746283" w:history="1">
             <w:r>
               <w:rPr>
                 <w:rStyle w:val="Hyperlink"/>
                 <w:noProof/>
               </w:rPr>
-              <w:t>T2.4. New Query – Create Table “employee”</w:t>
+              <w:t>T2.6. New Query – Select all fields from table “employee”</w:t>
             </w:r>
             <w:r>
               <w:rPr>
@@ -2113,7 +2395,7 @@
                 <w:noProof/>
                 <w:webHidden/>
               </w:rPr>
-              <w:instrText xml:space="preserve"> PAGEREF _Toc499734453 \h </w:instrText>
+              <w:instrText xml:space="preserve"> PAGEREF _Toc499746283 \h </w:instrText>
             </w:r>
             <w:r>
               <w:rPr>
@@ -2133,7 +2415,147 @@
                 <w:noProof/>
                 <w:webHidden/>
               </w:rPr>
-              <w:t>5</w:t>
+              <w:t>6</w:t>
+            </w:r>
+            <w:r>
+              <w:rPr>
+                <w:noProof/>
+                <w:webHidden/>
+              </w:rPr>
+              <w:fldChar w:fldCharType="end"/>
+            </w:r>
+          </w:hyperlink>
+        </w:p>
+        <w:p>
+          <w:pPr>
+            <w:pStyle w:val="TOC3"/>
+            <w:tabs>
+              <w:tab w:val="right" w:leader="dot" w:pos="10196"/>
+            </w:tabs>
+            <w:rPr>
+              <w:rFonts w:eastAsiaTheme="minorEastAsia"/>
+              <w:noProof/>
+              <w:lang w:eastAsia="en-CA"/>
+            </w:rPr>
+          </w:pPr>
+          <w:hyperlink w:anchor="_Toc499746284" w:history="1">
+            <w:r>
+              <w:rPr>
+                <w:rStyle w:val="Hyperlink"/>
+                <w:noProof/>
+              </w:rPr>
+              <w:t>T2.6.1. New Query – Select specific fields from table “employee”</w:t>
+            </w:r>
+            <w:r>
+              <w:rPr>
+                <w:noProof/>
+                <w:webHidden/>
+              </w:rPr>
+              <w:tab/>
+            </w:r>
+            <w:r>
+              <w:rPr>
+                <w:noProof/>
+                <w:webHidden/>
+              </w:rPr>
+              <w:fldChar w:fldCharType="begin"/>
+            </w:r>
+            <w:r>
+              <w:rPr>
+                <w:noProof/>
+                <w:webHidden/>
+              </w:rPr>
+              <w:instrText xml:space="preserve"> PAGEREF _Toc499746284 \h </w:instrText>
+            </w:r>
+            <w:r>
+              <w:rPr>
+                <w:noProof/>
+                <w:webHidden/>
+              </w:rPr>
+            </w:r>
+            <w:r>
+              <w:rPr>
+                <w:noProof/>
+                <w:webHidden/>
+              </w:rPr>
+              <w:fldChar w:fldCharType="separate"/>
+            </w:r>
+            <w:r>
+              <w:rPr>
+                <w:noProof/>
+                <w:webHidden/>
+              </w:rPr>
+              <w:t>6</w:t>
+            </w:r>
+            <w:r>
+              <w:rPr>
+                <w:noProof/>
+                <w:webHidden/>
+              </w:rPr>
+              <w:fldChar w:fldCharType="end"/>
+            </w:r>
+          </w:hyperlink>
+        </w:p>
+        <w:p>
+          <w:pPr>
+            <w:pStyle w:val="TOC3"/>
+            <w:tabs>
+              <w:tab w:val="right" w:leader="dot" w:pos="10196"/>
+            </w:tabs>
+            <w:rPr>
+              <w:rFonts w:eastAsiaTheme="minorEastAsia"/>
+              <w:noProof/>
+              <w:lang w:eastAsia="en-CA"/>
+            </w:rPr>
+          </w:pPr>
+          <w:hyperlink w:anchor="_Toc499746285" w:history="1">
+            <w:r>
+              <w:rPr>
+                <w:rStyle w:val="Hyperlink"/>
+                <w:noProof/>
+              </w:rPr>
+              <w:t>T2.6.2. New Query – Select from table “employee” with filter</w:t>
+            </w:r>
+            <w:r>
+              <w:rPr>
+                <w:noProof/>
+                <w:webHidden/>
+              </w:rPr>
+              <w:tab/>
+            </w:r>
+            <w:r>
+              <w:rPr>
+                <w:noProof/>
+                <w:webHidden/>
+              </w:rPr>
+              <w:fldChar w:fldCharType="begin"/>
+            </w:r>
+            <w:r>
+              <w:rPr>
+                <w:noProof/>
+                <w:webHidden/>
+              </w:rPr>
+              <w:instrText xml:space="preserve"> PAGEREF _Toc499746285 \h </w:instrText>
+            </w:r>
+            <w:r>
+              <w:rPr>
+                <w:noProof/>
+                <w:webHidden/>
+              </w:rPr>
+            </w:r>
+            <w:r>
+              <w:rPr>
+                <w:noProof/>
+                <w:webHidden/>
+              </w:rPr>
+              <w:fldChar w:fldCharType="separate"/>
+            </w:r>
+            <w:r>
+              <w:rPr>
+                <w:noProof/>
+                <w:webHidden/>
+              </w:rPr>
+              <w:t>6</w:t>
             </w:r>
             <w:r>
               <w:rPr>
@@ -2156,13 +2578,13 @@
               <w:lang w:eastAsia="en-CA"/>
             </w:rPr>
           </w:pPr>
-          <w:hyperlink w:anchor="_Toc499734454" w:history="1">
+          <w:hyperlink w:anchor="_Toc499746286" w:history="1">
             <w:r>
               <w:rPr>
                 <w:rStyle w:val="Hyperlink"/>
                 <w:noProof/>
               </w:rPr>
-              <w:t>T2.5. New Query – Insert into table “employee”</w:t>
+              <w:t>T2.7. New Query – Delete table “employee”</w:t>
             </w:r>
             <w:r>
               <w:rPr>
@@ -2183,287 +2605,7 @@
                 <w:noProof/>
                 <w:webHidden/>
               </w:rPr>
-              <w:instrText xml:space="preserve"> PAGEREF _Toc499734454 \h </w:instrText>
-            </w:r>
-            <w:r>
-              <w:rPr>
-                <w:noProof/>
-                <w:webHidden/>
-              </w:rPr>
-            </w:r>
-            <w:r>
-              <w:rPr>
-                <w:noProof/>
-                <w:webHidden/>
-              </w:rPr>
-              <w:fldChar w:fldCharType="separate"/>
-            </w:r>
-            <w:r>
-              <w:rPr>
-                <w:noProof/>
-                <w:webHidden/>
-              </w:rPr>
-              <w:t>5</w:t>
-            </w:r>
-            <w:r>
-              <w:rPr>
-                <w:noProof/>
-                <w:webHidden/>
-              </w:rPr>
-              <w:fldChar w:fldCharType="end"/>
-            </w:r>
-          </w:hyperlink>
-        </w:p>
-        <w:p>
-          <w:pPr>
-            <w:pStyle w:val="TOC3"/>
-            <w:tabs>
-              <w:tab w:val="right" w:leader="dot" w:pos="10196"/>
-            </w:tabs>
-            <w:rPr>
-              <w:rFonts w:eastAsiaTheme="minorEastAsia"/>
-              <w:noProof/>
-              <w:lang w:eastAsia="en-CA"/>
-            </w:rPr>
-          </w:pPr>
-          <w:hyperlink w:anchor="_Toc499734455" w:history="1">
-            <w:r>
-              <w:rPr>
-                <w:rStyle w:val="Hyperlink"/>
-                <w:noProof/>
-              </w:rPr>
-              <w:t>T2.5.1. New Query – Insert only ID and first name into table “employee” and check if the last name will be included as NULL</w:t>
-            </w:r>
-            <w:r>
-              <w:rPr>
-                <w:noProof/>
-                <w:webHidden/>
-              </w:rPr>
-              <w:tab/>
-            </w:r>
-            <w:r>
-              <w:rPr>
-                <w:noProof/>
-                <w:webHidden/>
-              </w:rPr>
-              <w:fldChar w:fldCharType="begin"/>
-            </w:r>
-            <w:r>
-              <w:rPr>
-                <w:noProof/>
-                <w:webHidden/>
-              </w:rPr>
-              <w:instrText xml:space="preserve"> PAGEREF _Toc499734455 \h </w:instrText>
-            </w:r>
-            <w:r>
-              <w:rPr>
-                <w:noProof/>
-                <w:webHidden/>
-              </w:rPr>
-            </w:r>
-            <w:r>
-              <w:rPr>
-                <w:noProof/>
-                <w:webHidden/>
-              </w:rPr>
-              <w:fldChar w:fldCharType="separate"/>
-            </w:r>
-            <w:r>
-              <w:rPr>
-                <w:noProof/>
-                <w:webHidden/>
-              </w:rPr>
-              <w:t>5</w:t>
-            </w:r>
-            <w:r>
-              <w:rPr>
-                <w:noProof/>
-                <w:webHidden/>
-              </w:rPr>
-              <w:fldChar w:fldCharType="end"/>
-            </w:r>
-          </w:hyperlink>
-        </w:p>
-        <w:p>
-          <w:pPr>
-            <w:pStyle w:val="TOC3"/>
-            <w:tabs>
-              <w:tab w:val="right" w:leader="dot" w:pos="10196"/>
-            </w:tabs>
-            <w:rPr>
-              <w:rFonts w:eastAsiaTheme="minorEastAsia"/>
-              <w:noProof/>
-              <w:lang w:eastAsia="en-CA"/>
-            </w:rPr>
-          </w:pPr>
-          <w:hyperlink w:anchor="_Toc499734456" w:history="1">
-            <w:r>
-              <w:rPr>
-                <w:rStyle w:val="Hyperlink"/>
-                <w:noProof/>
-              </w:rPr>
-              <w:t>T2.5.2. New Query – Try to insert columns into table “employee” with wrong name</w:t>
-            </w:r>
-            <w:r>
-              <w:rPr>
-                <w:noProof/>
-                <w:webHidden/>
-              </w:rPr>
-              <w:tab/>
-            </w:r>
-            <w:r>
-              <w:rPr>
-                <w:noProof/>
-                <w:webHidden/>
-              </w:rPr>
-              <w:fldChar w:fldCharType="begin"/>
-            </w:r>
-            <w:r>
-              <w:rPr>
-                <w:noProof/>
-                <w:webHidden/>
-              </w:rPr>
-              <w:instrText xml:space="preserve"> PAGEREF _Toc499734456 \h </w:instrText>
-            </w:r>
-            <w:r>
-              <w:rPr>
-                <w:noProof/>
-                <w:webHidden/>
-              </w:rPr>
-            </w:r>
-            <w:r>
-              <w:rPr>
-                <w:noProof/>
-                <w:webHidden/>
-              </w:rPr>
-              <w:fldChar w:fldCharType="separate"/>
-            </w:r>
-            <w:r>
-              <w:rPr>
-                <w:noProof/>
-                <w:webHidden/>
-              </w:rPr>
-              <w:t>5</w:t>
-            </w:r>
-            <w:r>
-              <w:rPr>
-                <w:noProof/>
-                <w:webHidden/>
-              </w:rPr>
-              <w:fldChar w:fldCharType="end"/>
-            </w:r>
-          </w:hyperlink>
-        </w:p>
-        <w:p>
-          <w:pPr>
-            <w:pStyle w:val="TOC3"/>
-            <w:tabs>
-              <w:tab w:val="right" w:leader="dot" w:pos="10196"/>
-            </w:tabs>
-            <w:rPr>
-              <w:rFonts w:eastAsiaTheme="minorEastAsia"/>
-              <w:noProof/>
-              <w:lang w:eastAsia="en-CA"/>
-            </w:rPr>
-          </w:pPr>
-          <w:hyperlink w:anchor="_Toc499734457" w:history="1">
-            <w:r>
-              <w:rPr>
-                <w:rStyle w:val="Hyperlink"/>
-                <w:noProof/>
-              </w:rPr>
-              <w:t>T2.5.3. New Query - Try to insert values with the wrong data type into table “employee”</w:t>
-            </w:r>
-            <w:r>
-              <w:rPr>
-                <w:noProof/>
-                <w:webHidden/>
-              </w:rPr>
-              <w:tab/>
-            </w:r>
-            <w:r>
-              <w:rPr>
-                <w:noProof/>
-                <w:webHidden/>
-              </w:rPr>
-              <w:fldChar w:fldCharType="begin"/>
-            </w:r>
-            <w:r>
-              <w:rPr>
-                <w:noProof/>
-                <w:webHidden/>
-              </w:rPr>
-              <w:instrText xml:space="preserve"> PAGEREF _Toc499734457 \h </w:instrText>
-            </w:r>
-            <w:r>
-              <w:rPr>
-                <w:noProof/>
-                <w:webHidden/>
-              </w:rPr>
-            </w:r>
-            <w:r>
-              <w:rPr>
-                <w:noProof/>
-                <w:webHidden/>
-              </w:rPr>
-              <w:fldChar w:fldCharType="separate"/>
-            </w:r>
-            <w:r>
-              <w:rPr>
-                <w:noProof/>
-                <w:webHidden/>
-              </w:rPr>
-              <w:t>5</w:t>
-            </w:r>
-            <w:r>
-              <w:rPr>
-                <w:noProof/>
-                <w:webHidden/>
-              </w:rPr>
-              <w:fldChar w:fldCharType="end"/>
-            </w:r>
-          </w:hyperlink>
-        </w:p>
-        <w:p>
-          <w:pPr>
-            <w:pStyle w:val="TOC3"/>
-            <w:tabs>
-              <w:tab w:val="right" w:leader="dot" w:pos="10196"/>
-            </w:tabs>
-            <w:rPr>
-              <w:rFonts w:eastAsiaTheme="minorEastAsia"/>
-              <w:noProof/>
-              <w:lang w:eastAsia="en-CA"/>
-            </w:rPr>
-          </w:pPr>
-          <w:hyperlink w:anchor="_Toc499734458" w:history="1">
-            <w:r>
-              <w:rPr>
-                <w:rStyle w:val="Hyperlink"/>
-                <w:noProof/>
-              </w:rPr>
-              <w:t>T2.5.4. New Query - Try to insert columns with a different order into the table “employee”</w:t>
-            </w:r>
-            <w:r>
-              <w:rPr>
-                <w:noProof/>
-                <w:webHidden/>
-              </w:rPr>
-              <w:tab/>
-            </w:r>
-            <w:r>
-              <w:rPr>
-                <w:noProof/>
-                <w:webHidden/>
-              </w:rPr>
-              <w:fldChar w:fldCharType="begin"/>
-            </w:r>
-            <w:r>
-              <w:rPr>
-                <w:noProof/>
-                <w:webHidden/>
-              </w:rPr>
-              <w:instrText xml:space="preserve"> PAGEREF _Toc499734458 \h </w:instrText>
+              <w:instrText xml:space="preserve"> PAGEREF _Toc499746286 \h </w:instrText>
             </w:r>
             <w:r>
               <w:rPr>
@@ -2506,13 +2648,13 @@
               <w:lang w:eastAsia="en-CA"/>
             </w:rPr>
           </w:pPr>
-          <w:hyperlink w:anchor="_Toc499734459" w:history="1">
+          <w:hyperlink w:anchor="_Toc499746287" w:history="1">
             <w:r>
               <w:rPr>
                 <w:rStyle w:val="Hyperlink"/>
                 <w:noProof/>
               </w:rPr>
-              <w:t>T2.6. New Query – Select all fields from table “employee”</w:t>
+              <w:t>T2.8. New Query – Delete database “company” (fail)</w:t>
             </w:r>
             <w:r>
               <w:rPr>
@@ -2533,7 +2675,7 @@
                 <w:noProof/>
                 <w:webHidden/>
               </w:rPr>
-              <w:instrText xml:space="preserve"> PAGEREF _Toc499734459 \h </w:instrText>
+              <w:instrText xml:space="preserve"> PAGEREF _Toc499746287 \h </w:instrText>
             </w:r>
             <w:r>
               <w:rPr>
@@ -2553,147 +2695,7 @@
                 <w:noProof/>
                 <w:webHidden/>
               </w:rPr>
-              <w:t>6</w:t>
-            </w:r>
-            <w:r>
-              <w:rPr>
-                <w:noProof/>
-                <w:webHidden/>
-              </w:rPr>
-              <w:fldChar w:fldCharType="end"/>
-            </w:r>
-          </w:hyperlink>
-        </w:p>
-        <w:p>
-          <w:pPr>
-            <w:pStyle w:val="TOC3"/>
-            <w:tabs>
-              <w:tab w:val="right" w:leader="dot" w:pos="10196"/>
-            </w:tabs>
-            <w:rPr>
-              <w:rFonts w:eastAsiaTheme="minorEastAsia"/>
-              <w:noProof/>
-              <w:lang w:eastAsia="en-CA"/>
-            </w:rPr>
-          </w:pPr>
-          <w:hyperlink w:anchor="_Toc499734460" w:history="1">
-            <w:r>
-              <w:rPr>
-                <w:rStyle w:val="Hyperlink"/>
-                <w:noProof/>
-              </w:rPr>
-              <w:t>T2.6.1. New Query – Select specific fields from table “employee”</w:t>
-            </w:r>
-            <w:r>
-              <w:rPr>
-                <w:noProof/>
-                <w:webHidden/>
-              </w:rPr>
-              <w:tab/>
-            </w:r>
-            <w:r>
-              <w:rPr>
-                <w:noProof/>
-                <w:webHidden/>
-              </w:rPr>
-              <w:fldChar w:fldCharType="begin"/>
-            </w:r>
-            <w:r>
-              <w:rPr>
-                <w:noProof/>
-                <w:webHidden/>
-              </w:rPr>
-              <w:instrText xml:space="preserve"> PAGEREF _Toc499734460 \h </w:instrText>
-            </w:r>
-            <w:r>
-              <w:rPr>
-                <w:noProof/>
-                <w:webHidden/>
-              </w:rPr>
-            </w:r>
-            <w:r>
-              <w:rPr>
-                <w:noProof/>
-                <w:webHidden/>
-              </w:rPr>
-              <w:fldChar w:fldCharType="separate"/>
-            </w:r>
-            <w:r>
-              <w:rPr>
-                <w:noProof/>
-                <w:webHidden/>
-              </w:rPr>
-              <w:t>6</w:t>
-            </w:r>
-            <w:r>
-              <w:rPr>
-                <w:noProof/>
-                <w:webHidden/>
-              </w:rPr>
-              <w:fldChar w:fldCharType="end"/>
-            </w:r>
-          </w:hyperlink>
-        </w:p>
-        <w:p>
-          <w:pPr>
-            <w:pStyle w:val="TOC3"/>
-            <w:tabs>
-              <w:tab w:val="right" w:leader="dot" w:pos="10196"/>
-            </w:tabs>
-            <w:rPr>
-              <w:rFonts w:eastAsiaTheme="minorEastAsia"/>
-              <w:noProof/>
-              <w:lang w:eastAsia="en-CA"/>
-            </w:rPr>
-          </w:pPr>
-          <w:hyperlink w:anchor="_Toc499734461" w:history="1">
-            <w:r>
-              <w:rPr>
-                <w:rStyle w:val="Hyperlink"/>
-                <w:noProof/>
-              </w:rPr>
-              <w:t>T2.6.2. New Query – Select from table “employee” with filter</w:t>
-            </w:r>
-            <w:r>
-              <w:rPr>
-                <w:noProof/>
-                <w:webHidden/>
-              </w:rPr>
-              <w:tab/>
-            </w:r>
-            <w:r>
-              <w:rPr>
-                <w:noProof/>
-                <w:webHidden/>
-              </w:rPr>
-              <w:fldChar w:fldCharType="begin"/>
-            </w:r>
-            <w:r>
-              <w:rPr>
-                <w:noProof/>
-                <w:webHidden/>
-              </w:rPr>
-              <w:instrText xml:space="preserve"> PAGEREF _Toc499734461 \h </w:instrText>
-            </w:r>
-            <w:r>
-              <w:rPr>
-                <w:noProof/>
-                <w:webHidden/>
-              </w:rPr>
-            </w:r>
-            <w:r>
-              <w:rPr>
-                <w:noProof/>
-                <w:webHidden/>
-              </w:rPr>
-              <w:fldChar w:fldCharType="separate"/>
-            </w:r>
-            <w:r>
-              <w:rPr>
-                <w:noProof/>
-                <w:webHidden/>
-              </w:rPr>
-              <w:t>6</w:t>
+              <w:t>7</w:t>
             </w:r>
             <w:r>
               <w:rPr>
@@ -2716,13 +2718,13 @@
               <w:lang w:eastAsia="en-CA"/>
             </w:rPr>
           </w:pPr>
-          <w:hyperlink w:anchor="_Toc499734462" w:history="1">
+          <w:hyperlink w:anchor="_Toc499746288" w:history="1">
             <w:r>
               <w:rPr>
                 <w:rStyle w:val="Hyperlink"/>
                 <w:noProof/>
               </w:rPr>
-              <w:t>T2.7. New Query – Delete table “employee”</w:t>
+              <w:t>T2.9. New Query – Create user (fail)</w:t>
             </w:r>
             <w:r>
               <w:rPr>
@@ -2743,7 +2745,7 @@
                 <w:noProof/>
                 <w:webHidden/>
               </w:rPr>
-              <w:instrText xml:space="preserve"> PAGEREF _Toc499734462 \h </w:instrText>
+              <w:instrText xml:space="preserve"> PAGEREF _Toc499746288 \h </w:instrText>
             </w:r>
             <w:r>
               <w:rPr>
@@ -2776,292 +2778,18 @@
         </w:p>
         <w:p>
           <w:pPr>
-            <w:pStyle w:val="TOC2"/>
-            <w:tabs>
-              <w:tab w:val="right" w:leader="dot" w:pos="10196"/>
-            </w:tabs>
             <w:rPr>
-              <w:rFonts w:eastAsiaTheme="minorEastAsia"/>
+              <w:b/>
+              <w:bCs/>
               <w:noProof/>
-              <w:lang w:eastAsia="en-CA"/>
             </w:rPr>
           </w:pPr>
-          <w:hyperlink w:anchor="_Toc499734463" w:history="1">
-            <w:r>
-              <w:rPr>
-                <w:rStyle w:val="Hyperlink"/>
-                <w:noProof/>
-              </w:rPr>
-              <w:t>T2.8. New Query – Delete database “company” (fail)</w:t>
-            </w:r>
-            <w:r>
-              <w:rPr>
-                <w:noProof/>
-                <w:webHidden/>
-              </w:rPr>
-              <w:tab/>
-            </w:r>
-            <w:r>
-              <w:rPr>
-                <w:noProof/>
-                <w:webHidden/>
-              </w:rPr>
-              <w:fldChar w:fldCharType="begin"/>
-            </w:r>
-            <w:r>
-              <w:rPr>
-                <w:noProof/>
-                <w:webHidden/>
-              </w:rPr>
-              <w:instrText xml:space="preserve"> PAGEREF _Toc499734463 \h </w:instrText>
-            </w:r>
-            <w:r>
-              <w:rPr>
-                <w:noProof/>
-                <w:webHidden/>
-              </w:rPr>
-            </w:r>
-            <w:r>
-              <w:rPr>
-                <w:noProof/>
-                <w:webHidden/>
-              </w:rPr>
-              <w:fldChar w:fldCharType="separate"/>
-            </w:r>
-            <w:r>
-              <w:rPr>
-                <w:noProof/>
-                <w:webHidden/>
-              </w:rPr>
-              <w:t>7</w:t>
-            </w:r>
-            <w:r>
-              <w:rPr>
-                <w:noProof/>
-                <w:webHidden/>
-              </w:rPr>
-              <w:fldChar w:fldCharType="end"/>
-            </w:r>
-          </w:hyperlink>
-        </w:p>
-        <w:p>
-          <w:pPr>
-            <w:pStyle w:val="TOC2"/>
-            <w:tabs>
-              <w:tab w:val="right" w:leader="dot" w:pos="10196"/>
-            </w:tabs>
-            <w:rPr>
-              <w:rFonts w:eastAsiaTheme="minorEastAsia"/>
-              <w:noProof/>
-              <w:lang w:eastAsia="en-CA"/>
-            </w:rPr>
-          </w:pPr>
-          <w:hyperlink w:anchor="_Toc499734464" w:history="1">
-            <w:r>
-              <w:rPr>
-                <w:rStyle w:val="Hyperlink"/>
-                <w:noProof/>
-              </w:rPr>
-              <w:t>T2.9. New Query – Create user (???) – should fail</w:t>
-            </w:r>
-            <w:r>
-              <w:rPr>
-                <w:noProof/>
-                <w:webHidden/>
-              </w:rPr>
-              <w:tab/>
-            </w:r>
-            <w:r>
-              <w:rPr>
-                <w:noProof/>
-                <w:webHidden/>
-              </w:rPr>
-              <w:fldChar w:fldCharType="begin"/>
-            </w:r>
-            <w:r>
-              <w:rPr>
-                <w:noProof/>
-                <w:webHidden/>
-              </w:rPr>
-              <w:instrText xml:space="preserve"> PAGEREF _Toc499734464 \h </w:instrText>
-            </w:r>
-            <w:r>
-              <w:rPr>
-                <w:noProof/>
-                <w:webHidden/>
-              </w:rPr>
-            </w:r>
-            <w:r>
-              <w:rPr>
-                <w:noProof/>
-                <w:webHidden/>
-              </w:rPr>
-              <w:fldChar w:fldCharType="separate"/>
-            </w:r>
-            <w:r>
-              <w:rPr>
-                <w:noProof/>
-                <w:webHidden/>
-              </w:rPr>
-              <w:t>7</w:t>
-            </w:r>
-            <w:r>
-              <w:rPr>
-                <w:noProof/>
-                <w:webHidden/>
-              </w:rPr>
-              <w:fldChar w:fldCharType="end"/>
-            </w:r>
-          </w:hyperlink>
-        </w:p>
-        <w:p>
-          <w:pPr>
-            <w:pStyle w:val="TOC2"/>
-            <w:tabs>
-              <w:tab w:val="right" w:leader="dot" w:pos="10196"/>
-            </w:tabs>
-            <w:rPr>
-              <w:rFonts w:eastAsiaTheme="minorEastAsia"/>
-              <w:noProof/>
-              <w:lang w:eastAsia="en-CA"/>
-            </w:rPr>
-          </w:pPr>
-          <w:hyperlink w:anchor="_Toc499734465" w:history="1">
-            <w:r>
-              <w:rPr>
-                <w:rStyle w:val="Hyperlink"/>
-                <w:noProof/>
-              </w:rPr>
-              <w:t>T2.10. New Query – Update user (???) – should fail</w:t>
-            </w:r>
-            <w:r>
-              <w:rPr>
-                <w:noProof/>
-                <w:webHidden/>
-              </w:rPr>
-              <w:tab/>
-            </w:r>
-            <w:r>
-              <w:rPr>
-                <w:noProof/>
-                <w:webHidden/>
-              </w:rPr>
-              <w:fldChar w:fldCharType="begin"/>
-            </w:r>
-            <w:r>
-              <w:rPr>
-                <w:noProof/>
-                <w:webHidden/>
-              </w:rPr>
-              <w:instrText xml:space="preserve"> PAGEREF _Toc499734465 \h </w:instrText>
-            </w:r>
-            <w:r>
-              <w:rPr>
-                <w:noProof/>
-                <w:webHidden/>
-              </w:rPr>
-            </w:r>
-            <w:r>
-              <w:rPr>
-                <w:noProof/>
-                <w:webHidden/>
-              </w:rPr>
-              <w:fldChar w:fldCharType="separate"/>
-            </w:r>
-            <w:r>
-              <w:rPr>
-                <w:noProof/>
-                <w:webHidden/>
-              </w:rPr>
-              <w:t>7</w:t>
-            </w:r>
-            <w:r>
-              <w:rPr>
-                <w:noProof/>
-                <w:webHidden/>
-              </w:rPr>
-              <w:fldChar w:fldCharType="end"/>
-            </w:r>
-          </w:hyperlink>
-        </w:p>
-        <w:p>
-          <w:pPr>
-            <w:pStyle w:val="TOC2"/>
-            <w:tabs>
-              <w:tab w:val="right" w:leader="dot" w:pos="10196"/>
-            </w:tabs>
-            <w:rPr>
-              <w:rFonts w:eastAsiaTheme="minorEastAsia"/>
-              <w:noProof/>
-              <w:lang w:eastAsia="en-CA"/>
-            </w:rPr>
-          </w:pPr>
-          <w:hyperlink w:anchor="_Toc499734466" w:history="1">
-            <w:r>
-              <w:rPr>
-                <w:rStyle w:val="Hyperlink"/>
-                <w:noProof/>
-              </w:rPr>
-              <w:t>T2.11. New Query – Delete user (???) – should fail</w:t>
-            </w:r>
-            <w:r>
-              <w:rPr>
-                <w:noProof/>
-                <w:webHidden/>
-              </w:rPr>
-              <w:tab/>
-            </w:r>
-            <w:r>
-              <w:rPr>
-                <w:noProof/>
-                <w:webHidden/>
-              </w:rPr>
-              <w:fldChar w:fldCharType="begin"/>
-            </w:r>
-            <w:r>
-              <w:rPr>
-                <w:noProof/>
-                <w:webHidden/>
-              </w:rPr>
-              <w:instrText xml:space="preserve"> PAGEREF _Toc499734466 \h </w:instrText>
-            </w:r>
-            <w:r>
-              <w:rPr>
-                <w:noProof/>
-                <w:webHidden/>
-              </w:rPr>
-            </w:r>
-            <w:r>
-              <w:rPr>
-                <w:noProof/>
-                <w:webHidden/>
-              </w:rPr>
-              <w:fldChar w:fldCharType="separate"/>
-            </w:r>
-            <w:r>
-              <w:rPr>
-                <w:noProof/>
-                <w:webHidden/>
-              </w:rPr>
-              <w:t>7</w:t>
-            </w:r>
-            <w:r>
-              <w:rPr>
-                <w:noProof/>
-                <w:webHidden/>
-              </w:rPr>
-              <w:fldChar w:fldCharType="end"/>
-            </w:r>
-          </w:hyperlink>
-        </w:p>
-        <w:p>
           <w:r>
             <w:rPr>
               <w:b/>
               <w:bCs/>
               <w:noProof/>
             </w:rPr>
-            <w:lastRenderedPageBreak/>
             <w:fldChar w:fldCharType="end"/>
           </w:r>
         </w:p>
@@ -3069,17 +2797,26 @@
     </w:sdt>
     <w:p>
       <w:pPr>
+        <w:rPr>
+          <w:b/>
+          <w:bCs/>
+          <w:noProof/>
+        </w:rPr>
+      </w:pPr>
+    </w:p>
+    <w:p/>
+    <w:p>
+      <w:pPr>
         <w:pStyle w:val="Heading1"/>
       </w:pPr>
-      <w:bookmarkStart w:id="0" w:name="_Toc499734437"/>
-      <w:r>
+      <w:bookmarkStart w:id="1" w:name="_Toc499746263"/>
+      <w:r>
+        <w:lastRenderedPageBreak/>
         <w:t xml:space="preserve">T1. </w:t>
       </w:r>
       <w:r>
         <w:t>Login as Administrator</w:t>
       </w:r>
-      <w:bookmarkStart w:id="1" w:name="_GoBack"/>
-      <w:bookmarkEnd w:id="0"/>
       <w:bookmarkEnd w:id="1"/>
     </w:p>
     <w:p>
@@ -3159,7 +2896,7 @@
       <w:pPr>
         <w:pStyle w:val="Heading2"/>
       </w:pPr>
-      <w:bookmarkStart w:id="2" w:name="_Toc499734438"/>
+      <w:bookmarkStart w:id="2" w:name="_Toc499746264"/>
       <w:r>
         <w:t xml:space="preserve">T1.1. </w:t>
       </w:r>
@@ -3258,7 +2995,7 @@
       <w:pPr>
         <w:pStyle w:val="Heading2"/>
       </w:pPr>
-      <w:bookmarkStart w:id="3" w:name="_Toc499734439"/>
+      <w:bookmarkStart w:id="3" w:name="_Toc499746265"/>
       <w:r>
         <w:t>T</w:t>
       </w:r>
@@ -3372,7 +3109,7 @@
       <w:pPr>
         <w:pStyle w:val="Heading2"/>
       </w:pPr>
-      <w:bookmarkStart w:id="4" w:name="_Toc499734440"/>
+      <w:bookmarkStart w:id="4" w:name="_Toc499746266"/>
       <w:r>
         <w:t>T</w:t>
       </w:r>
@@ -3496,7 +3233,7 @@
       <w:pPr>
         <w:pStyle w:val="Heading2"/>
       </w:pPr>
-      <w:bookmarkStart w:id="5" w:name="_Toc499734441"/>
+      <w:bookmarkStart w:id="5" w:name="_Toc499746267"/>
       <w:r>
         <w:t>T1.4</w:t>
       </w:r>
@@ -3621,7 +3358,7 @@
       <w:pPr>
         <w:pStyle w:val="Heading2"/>
       </w:pPr>
-      <w:bookmarkStart w:id="6" w:name="_Toc499734442"/>
+      <w:bookmarkStart w:id="6" w:name="_Toc499746268"/>
       <w:r>
         <w:lastRenderedPageBreak/>
         <w:t>T1.5</w:t>
@@ -3748,7 +3485,7 @@
       <w:pPr>
         <w:pStyle w:val="Heading2"/>
       </w:pPr>
-      <w:bookmarkStart w:id="7" w:name="_Toc499734443"/>
+      <w:bookmarkStart w:id="7" w:name="_Toc499746269"/>
       <w:r>
         <w:t>T1.6</w:t>
       </w:r>
@@ -3902,7 +3639,7 @@
       <w:pPr>
         <w:pStyle w:val="Heading2"/>
       </w:pPr>
-      <w:bookmarkStart w:id="8" w:name="_Toc499734444"/>
+      <w:bookmarkStart w:id="8" w:name="_Toc499746270"/>
       <w:r>
         <w:t>T1.7</w:t>
       </w:r>
@@ -4009,7 +3746,7 @@
       <w:pPr>
         <w:pStyle w:val="Heading2"/>
       </w:pPr>
-      <w:bookmarkStart w:id="9" w:name="_Toc499734445"/>
+      <w:bookmarkStart w:id="9" w:name="_Toc499746271"/>
       <w:r>
         <w:t>T1.8</w:t>
       </w:r>
@@ -4107,7 +3844,7 @@
       <w:pPr>
         <w:pStyle w:val="Heading2"/>
       </w:pPr>
-      <w:bookmarkStart w:id="10" w:name="_Toc499734446"/>
+      <w:bookmarkStart w:id="10" w:name="_Toc499746272"/>
       <w:r>
         <w:t>T1.9</w:t>
       </w:r>
@@ -4194,7 +3931,7 @@
         <w:rPr>
           <w:i/>
         </w:rPr>
-        <w:t>4</w:t>
+        <w:t>2</w:t>
       </w:r>
       <w:r>
         <w:rPr>
@@ -4263,7 +4000,7 @@
       <w:pPr>
         <w:pStyle w:val="Heading1"/>
       </w:pPr>
-      <w:bookmarkStart w:id="11" w:name="_Toc499734449"/>
+      <w:bookmarkStart w:id="11" w:name="_Toc499746273"/>
       <w:r>
         <w:t xml:space="preserve">T2. </w:t>
       </w:r>
@@ -4354,7 +4091,7 @@
       <w:pPr>
         <w:pStyle w:val="Heading2"/>
       </w:pPr>
-      <w:bookmarkStart w:id="12" w:name="_Toc499734450"/>
+      <w:bookmarkStart w:id="12" w:name="_Toc499746274"/>
       <w:r>
         <w:t>T</w:t>
       </w:r>
@@ -4406,8 +4143,16 @@
         <w:rPr>
           <w:i/>
         </w:rPr>
-        <w:t>CREATE DATABASE company</w:t>
-      </w:r>
+        <w:t xml:space="preserve">CREATE DATABASE </w:t>
+      </w:r>
+      <w:proofErr w:type="spellStart"/>
+      <w:r>
+        <w:rPr>
+          <w:i/>
+        </w:rPr>
+        <w:t>myDB</w:t>
+      </w:r>
+      <w:proofErr w:type="spellEnd"/>
     </w:p>
     <w:p>
       <w:pPr>
@@ -4471,7 +4216,7 @@
       <w:pPr>
         <w:pStyle w:val="Heading2"/>
       </w:pPr>
-      <w:bookmarkStart w:id="13" w:name="_Toc499734451"/>
+      <w:bookmarkStart w:id="13" w:name="_Toc499746275"/>
       <w:r>
         <w:t>T</w:t>
       </w:r>
@@ -4581,7 +4326,7 @@
       <w:pPr>
         <w:pStyle w:val="Heading2"/>
       </w:pPr>
-      <w:bookmarkStart w:id="14" w:name="_Toc499734452"/>
+      <w:bookmarkStart w:id="14" w:name="_Toc499746276"/>
       <w:r>
         <w:t>T</w:t>
       </w:r>
@@ -4692,7 +4437,7 @@
       <w:pPr>
         <w:pStyle w:val="Heading2"/>
       </w:pPr>
-      <w:bookmarkStart w:id="15" w:name="_Toc499734453"/>
+      <w:bookmarkStart w:id="15" w:name="_Toc499746277"/>
       <w:r>
         <w:t>T</w:t>
       </w:r>
@@ -4820,7 +4565,7 @@
       <w:pPr>
         <w:pStyle w:val="Heading2"/>
       </w:pPr>
-      <w:bookmarkStart w:id="16" w:name="_Toc499734454"/>
+      <w:bookmarkStart w:id="16" w:name="_Toc499746278"/>
       <w:r>
         <w:t>T</w:t>
       </w:r>
@@ -4952,9 +4697,152 @@
       <w:pPr>
         <w:pStyle w:val="Heading3"/>
       </w:pPr>
-      <w:bookmarkStart w:id="17" w:name="_Toc499734455"/>
-      <w:r>
-        <w:t>T2.5.1.</w:t>
+      <w:bookmarkStart w:id="17" w:name="_Toc499746280"/>
+      <w:r>
+        <w:t>T2.5.</w:t>
+      </w:r>
+      <w:r>
+        <w:t>1</w:t>
+      </w:r>
+      <w:r>
+        <w:t>. New Query – Try to insert columns into table “employee” with wrong name</w:t>
+      </w:r>
+      <w:bookmarkEnd w:id="17"/>
+    </w:p>
+    <w:p>
+      <w:pPr>
+        <w:pStyle w:val="ListParagraph"/>
+        <w:numPr>
+          <w:ilvl w:val="0"/>
+          <w:numId w:val="19"/>
+        </w:numPr>
+      </w:pPr>
+      <w:r>
+        <w:t>Click Query &gt;&gt; New Query menu</w:t>
+      </w:r>
+    </w:p>
+    <w:p>
+      <w:pPr>
+        <w:pStyle w:val="ListParagraph"/>
+        <w:numPr>
+          <w:ilvl w:val="0"/>
+          <w:numId w:val="19"/>
+        </w:numPr>
+        <w:spacing w:after="0" w:line="240" w:lineRule="auto"/>
+      </w:pPr>
+      <w:r>
+        <w:t xml:space="preserve">Type the command to insert the employee with columns ID, </w:t>
+      </w:r>
+      <w:proofErr w:type="spellStart"/>
+      <w:r>
+        <w:t>FName</w:t>
+      </w:r>
+      <w:proofErr w:type="spellEnd"/>
+      <w:r>
+        <w:t xml:space="preserve">, </w:t>
+      </w:r>
+      <w:proofErr w:type="spellStart"/>
+      <w:r>
+        <w:t>LastName</w:t>
+      </w:r>
+      <w:proofErr w:type="spellEnd"/>
+      <w:r>
+        <w:t xml:space="preserve"> (wrong column name)</w:t>
+      </w:r>
+    </w:p>
+    <w:p>
+      <w:pPr>
+        <w:pStyle w:val="ListParagraph"/>
+        <w:rPr>
+          <w:i/>
+        </w:rPr>
+      </w:pPr>
+      <w:r>
+        <w:rPr>
+          <w:i/>
+        </w:rPr>
+        <w:t xml:space="preserve">INSERT INTO employee (ID, </w:t>
+      </w:r>
+      <w:proofErr w:type="spellStart"/>
+      <w:r>
+        <w:rPr>
+          <w:i/>
+        </w:rPr>
+        <w:t>FName</w:t>
+      </w:r>
+      <w:proofErr w:type="spellEnd"/>
+      <w:r>
+        <w:rPr>
+          <w:i/>
+        </w:rPr>
+        <w:t xml:space="preserve">, </w:t>
+      </w:r>
+      <w:proofErr w:type="spellStart"/>
+      <w:r>
+        <w:rPr>
+          <w:i/>
+        </w:rPr>
+        <w:t>LastName</w:t>
+      </w:r>
+      <w:proofErr w:type="spellEnd"/>
+      <w:r>
+        <w:rPr>
+          <w:i/>
+        </w:rPr>
+        <w:t>) VALUES (3, John, Smith</w:t>
+      </w:r>
+      <w:r>
+        <w:rPr>
+          <w:i/>
+        </w:rPr>
+        <w:t>)</w:t>
+      </w:r>
+    </w:p>
+    <w:p>
+      <w:pPr>
+        <w:pStyle w:val="ListParagraph"/>
+        <w:numPr>
+          <w:ilvl w:val="0"/>
+          <w:numId w:val="19"/>
+        </w:numPr>
+      </w:pPr>
+      <w:r>
+        <w:t>Click the Run Query button</w:t>
+      </w:r>
+    </w:p>
+    <w:p>
+      <w:pPr>
+        <w:pStyle w:val="ListParagraph"/>
+        <w:numPr>
+          <w:ilvl w:val="0"/>
+          <w:numId w:val="19"/>
+        </w:numPr>
+      </w:pPr>
+      <w:r>
+        <w:t xml:space="preserve">Result: Failed &gt;&gt; </w:t>
+      </w:r>
+      <w:r>
+        <w:rPr>
+          <w:i/>
+        </w:rPr>
+        <w:t>Invalid column. Please check your command.</w:t>
+      </w:r>
+    </w:p>
+    <w:p>
+      <w:pPr>
+        <w:pStyle w:val="ListParagraph"/>
+      </w:pPr>
+    </w:p>
+    <w:p>
+      <w:pPr>
+        <w:pStyle w:val="Heading3"/>
+      </w:pPr>
+      <w:bookmarkStart w:id="18" w:name="_Toc499746279"/>
+      <w:r>
+        <w:t>T2.5.2</w:t>
+      </w:r>
+      <w:r>
+        <w:t>.</w:t>
       </w:r>
       <w:r>
         <w:t xml:space="preserve"> New Query –</w:t>
@@ -4980,7 +4868,7 @@
       <w:r>
         <w:t xml:space="preserve"> will be included as NULL</w:t>
       </w:r>
-      <w:bookmarkEnd w:id="17"/>
+      <w:bookmarkEnd w:id="18"/>
     </w:p>
     <w:p>
       <w:pPr>
@@ -5088,27 +4976,27 @@
       <w:pPr>
         <w:pStyle w:val="Heading3"/>
       </w:pPr>
-      <w:bookmarkStart w:id="18" w:name="_Toc499734456"/>
-      <w:r>
-        <w:t xml:space="preserve">T2.5.2. </w:t>
-      </w:r>
-      <w:r>
-        <w:t xml:space="preserve">New Query – </w:t>
-      </w:r>
-      <w:r>
-        <w:t>Try to insert columns</w:t>
-      </w:r>
-      <w:r>
-        <w:t xml:space="preserve"> into table “employee” with wrong name</w:t>
-      </w:r>
-      <w:bookmarkEnd w:id="18"/>
-    </w:p>
-    <w:p>
-      <w:pPr>
-        <w:pStyle w:val="ListParagraph"/>
-        <w:numPr>
-          <w:ilvl w:val="0"/>
-          <w:numId w:val="19"/>
+      <w:bookmarkStart w:id="19" w:name="_Toc499746281"/>
+      <w:r>
+        <w:t xml:space="preserve">T2.5.3. </w:t>
+      </w:r>
+      <w:r>
+        <w:t xml:space="preserve">New Query - </w:t>
+      </w:r>
+      <w:r>
+        <w:t>Try to insert values with the wrong data type</w:t>
+      </w:r>
+      <w:r>
+        <w:t xml:space="preserve"> into table “employee”</w:t>
+      </w:r>
+      <w:bookmarkEnd w:id="19"/>
+    </w:p>
+    <w:p>
+      <w:pPr>
+        <w:pStyle w:val="ListParagraph"/>
+        <w:numPr>
+          <w:ilvl w:val="0"/>
+          <w:numId w:val="20"/>
         </w:numPr>
       </w:pPr>
       <w:r>
@@ -5120,70 +5008,60 @@
         <w:pStyle w:val="ListParagraph"/>
         <w:numPr>
           <w:ilvl w:val="0"/>
-          <w:numId w:val="19"/>
+          <w:numId w:val="20"/>
         </w:numPr>
         <w:spacing w:after="0" w:line="240" w:lineRule="auto"/>
       </w:pPr>
       <w:r>
-        <w:t xml:space="preserve">Type the command to insert the employee with columns ID, </w:t>
+        <w:t>Type the command to insert the employee “</w:t>
+      </w:r>
+      <w:r>
+        <w:t>Jo</w:t>
+      </w:r>
+      <w:r>
+        <w:t>hn Smith” with ID = “test” (wrong data type)</w:t>
+      </w:r>
+    </w:p>
+    <w:p>
+      <w:pPr>
+        <w:pStyle w:val="ListParagraph"/>
+        <w:rPr>
+          <w:i/>
+        </w:rPr>
+      </w:pPr>
+      <w:r>
+        <w:rPr>
+          <w:i/>
+        </w:rPr>
+        <w:t xml:space="preserve">INSERT INTO employee (ID, </w:t>
       </w:r>
       <w:proofErr w:type="spellStart"/>
       <w:r>
+        <w:rPr>
+          <w:i/>
+        </w:rPr>
         <w:t>FName</w:t>
       </w:r>
       <w:proofErr w:type="spellEnd"/>
       <w:r>
+        <w:rPr>
+          <w:i/>
+        </w:rPr>
         <w:t xml:space="preserve">, </w:t>
       </w:r>
       <w:proofErr w:type="spellStart"/>
       <w:r>
-        <w:t>LastName</w:t>
+        <w:rPr>
+          <w:i/>
+        </w:rPr>
+        <w:t>LName</w:t>
       </w:r>
       <w:proofErr w:type="spellEnd"/>
       <w:r>
-        <w:t xml:space="preserve"> (wrong column name)</w:t>
-      </w:r>
-    </w:p>
-    <w:p>
-      <w:pPr>
-        <w:pStyle w:val="ListParagraph"/>
-        <w:rPr>
-          <w:i/>
-        </w:rPr>
-      </w:pPr>
-      <w:r>
-        <w:rPr>
-          <w:i/>
-        </w:rPr>
-        <w:t xml:space="preserve">INSERT INTO employee (ID, </w:t>
-      </w:r>
-      <w:proofErr w:type="spellStart"/>
-      <w:r>
-        <w:rPr>
-          <w:i/>
-        </w:rPr>
-        <w:t>FName</w:t>
-      </w:r>
-      <w:proofErr w:type="spellEnd"/>
-      <w:r>
-        <w:rPr>
-          <w:i/>
-        </w:rPr>
-        <w:t xml:space="preserve">, </w:t>
-      </w:r>
-      <w:proofErr w:type="spellStart"/>
-      <w:r>
-        <w:rPr>
-          <w:i/>
-        </w:rPr>
-        <w:t>LastName</w:t>
-      </w:r>
-      <w:proofErr w:type="spellEnd"/>
-      <w:r>
-        <w:rPr>
-          <w:i/>
-        </w:rPr>
-        <w:t>) VALUES (3, John, Smith</w:t>
+        <w:rPr>
+          <w:i/>
+        </w:rPr>
+        <w:t>) VALUES (test, John, Smith</w:t>
       </w:r>
       <w:r>
         <w:rPr>
@@ -5197,7 +5075,7 @@
         <w:pStyle w:val="ListParagraph"/>
         <w:numPr>
           <w:ilvl w:val="0"/>
-          <w:numId w:val="19"/>
+          <w:numId w:val="20"/>
         </w:numPr>
       </w:pPr>
       <w:r>
@@ -5209,7 +5087,7 @@
         <w:pStyle w:val="ListParagraph"/>
         <w:numPr>
           <w:ilvl w:val="0"/>
-          <w:numId w:val="19"/>
+          <w:numId w:val="20"/>
         </w:numPr>
       </w:pPr>
       <w:r>
@@ -5219,7 +5097,13 @@
         <w:rPr>
           <w:i/>
         </w:rPr>
-        <w:t>Invalid column. Please check your command.</w:t>
+        <w:t>Invalid data type</w:t>
+      </w:r>
+      <w:r>
+        <w:rPr>
+          <w:i/>
+        </w:rPr>
+        <w:t>.</w:t>
       </w:r>
     </w:p>
     <w:p>
@@ -5231,146 +5115,7 @@
       <w:pPr>
         <w:pStyle w:val="Heading3"/>
       </w:pPr>
-      <w:bookmarkStart w:id="19" w:name="_Toc499734457"/>
-      <w:r>
-        <w:t xml:space="preserve">T2.5.3. </w:t>
-      </w:r>
-      <w:r>
-        <w:t xml:space="preserve">New Query - </w:t>
-      </w:r>
-      <w:r>
-        <w:t>Try to insert values with the wrong data type</w:t>
-      </w:r>
-      <w:r>
-        <w:t xml:space="preserve"> into table “employee”</w:t>
-      </w:r>
-      <w:bookmarkEnd w:id="19"/>
-    </w:p>
-    <w:p>
-      <w:pPr>
-        <w:pStyle w:val="ListParagraph"/>
-        <w:numPr>
-          <w:ilvl w:val="0"/>
-          <w:numId w:val="20"/>
-        </w:numPr>
-      </w:pPr>
-      <w:r>
-        <w:t>Click Query &gt;&gt; New Query menu</w:t>
-      </w:r>
-    </w:p>
-    <w:p>
-      <w:pPr>
-        <w:pStyle w:val="ListParagraph"/>
-        <w:numPr>
-          <w:ilvl w:val="0"/>
-          <w:numId w:val="20"/>
-        </w:numPr>
-        <w:spacing w:after="0" w:line="240" w:lineRule="auto"/>
-      </w:pPr>
-      <w:r>
-        <w:t>Type the command to insert the employee “</w:t>
-      </w:r>
-      <w:r>
-        <w:t>Jo</w:t>
-      </w:r>
-      <w:r>
-        <w:t>hn Smith” with ID = “test” (wrong data type)</w:t>
-      </w:r>
-    </w:p>
-    <w:p>
-      <w:pPr>
-        <w:pStyle w:val="ListParagraph"/>
-        <w:rPr>
-          <w:i/>
-        </w:rPr>
-      </w:pPr>
-      <w:r>
-        <w:rPr>
-          <w:i/>
-        </w:rPr>
-        <w:t xml:space="preserve">INSERT INTO employee (ID, </w:t>
-      </w:r>
-      <w:proofErr w:type="spellStart"/>
-      <w:r>
-        <w:rPr>
-          <w:i/>
-        </w:rPr>
-        <w:t>FName</w:t>
-      </w:r>
-      <w:proofErr w:type="spellEnd"/>
-      <w:r>
-        <w:rPr>
-          <w:i/>
-        </w:rPr>
-        <w:t xml:space="preserve">, </w:t>
-      </w:r>
-      <w:proofErr w:type="spellStart"/>
-      <w:r>
-        <w:rPr>
-          <w:i/>
-        </w:rPr>
-        <w:t>LName</w:t>
-      </w:r>
-      <w:proofErr w:type="spellEnd"/>
-      <w:r>
-        <w:rPr>
-          <w:i/>
-        </w:rPr>
-        <w:t>) VALUES (test, John, Smith</w:t>
-      </w:r>
-      <w:r>
-        <w:rPr>
-          <w:i/>
-        </w:rPr>
-        <w:t>)</w:t>
-      </w:r>
-    </w:p>
-    <w:p>
-      <w:pPr>
-        <w:pStyle w:val="ListParagraph"/>
-        <w:numPr>
-          <w:ilvl w:val="0"/>
-          <w:numId w:val="20"/>
-        </w:numPr>
-      </w:pPr>
-      <w:r>
-        <w:t>Click the Run Query button</w:t>
-      </w:r>
-    </w:p>
-    <w:p>
-      <w:pPr>
-        <w:pStyle w:val="ListParagraph"/>
-        <w:numPr>
-          <w:ilvl w:val="0"/>
-          <w:numId w:val="20"/>
-        </w:numPr>
-      </w:pPr>
-      <w:r>
-        <w:t xml:space="preserve">Result: Failed &gt;&gt; </w:t>
-      </w:r>
-      <w:r>
-        <w:rPr>
-          <w:i/>
-        </w:rPr>
-        <w:t>Invalid data type</w:t>
-      </w:r>
-      <w:r>
-        <w:rPr>
-          <w:i/>
-        </w:rPr>
-        <w:t>.</w:t>
-      </w:r>
-    </w:p>
-    <w:p>
-      <w:pPr>
-        <w:pStyle w:val="ListParagraph"/>
-      </w:pPr>
-    </w:p>
-    <w:p>
-      <w:pPr>
-        <w:pStyle w:val="Heading3"/>
-      </w:pPr>
-      <w:bookmarkStart w:id="20" w:name="_Toc499734458"/>
+      <w:bookmarkStart w:id="20" w:name="_Toc499746282"/>
       <w:r>
         <w:t>T2.5.4.</w:t>
       </w:r>
@@ -5522,7 +5267,7 @@
       <w:pPr>
         <w:pStyle w:val="Heading2"/>
       </w:pPr>
-      <w:bookmarkStart w:id="21" w:name="_Toc499734459"/>
+      <w:bookmarkStart w:id="21" w:name="_Toc499746283"/>
       <w:r>
         <w:t>T</w:t>
       </w:r>
@@ -5669,7 +5414,7 @@
       <w:pPr>
         <w:pStyle w:val="Heading3"/>
       </w:pPr>
-      <w:bookmarkStart w:id="22" w:name="_Toc499734460"/>
+      <w:bookmarkStart w:id="22" w:name="_Toc499746284"/>
       <w:r>
         <w:t>T</w:t>
       </w:r>
@@ -5865,7 +5610,7 @@
       <w:pPr>
         <w:pStyle w:val="Heading3"/>
       </w:pPr>
-      <w:bookmarkStart w:id="23" w:name="_Toc499734461"/>
+      <w:bookmarkStart w:id="23" w:name="_Toc499746285"/>
       <w:r>
         <w:t>T</w:t>
       </w:r>
@@ -5985,7 +5730,7 @@
       <w:pPr>
         <w:pStyle w:val="Heading2"/>
       </w:pPr>
-      <w:bookmarkStart w:id="24" w:name="_Toc499734462"/>
+      <w:bookmarkStart w:id="24" w:name="_Toc499746286"/>
       <w:r>
         <w:t>T</w:t>
       </w:r>
@@ -6093,7 +5838,7 @@
       <w:pPr>
         <w:pStyle w:val="Heading2"/>
       </w:pPr>
-      <w:bookmarkStart w:id="25" w:name="_Toc499734463"/>
+      <w:bookmarkStart w:id="25" w:name="_Toc499746287"/>
       <w:r>
         <w:t>T</w:t>
       </w:r>
@@ -6212,7 +5957,7 @@
       <w:pPr>
         <w:pStyle w:val="Heading2"/>
       </w:pPr>
-      <w:bookmarkStart w:id="26" w:name="_Toc499734464"/>
+      <w:bookmarkStart w:id="26" w:name="_Toc499746288"/>
       <w:r>
         <w:t>T</w:t>
       </w:r>
@@ -6311,7 +6056,7 @@
         <w:rPr>
           <w:i/>
         </w:rPr>
-        <w:t>4</w:t>
+        <w:t>2</w:t>
       </w:r>
       <w:r>
         <w:rPr>
@@ -6359,7 +6104,13 @@
         </w:rPr>
       </w:pPr>
       <w:r>
-        <w:t xml:space="preserve">Result: Success &gt;&gt; </w:t>
+        <w:t xml:space="preserve">Result: </w:t>
+      </w:r>
+      <w:r>
+        <w:t>Failed</w:t>
+      </w:r>
+      <w:r>
+        <w:t xml:space="preserve"> &gt;&gt; </w:t>
       </w:r>
       <w:r>
         <w:rPr>
@@ -6382,43 +6133,31 @@
           <w:i/>
           <w:lang w:val="en-US"/>
         </w:rPr>
-        <w:t xml:space="preserve"> </w:t>
-      </w:r>
-      <w:proofErr w:type="gramStart"/>
+        <w:t xml:space="preserve"> are</w:t>
+      </w:r>
       <w:r>
         <w:rPr>
           <w:i/>
           <w:lang w:val="en-US"/>
         </w:rPr>
-        <w:t>are</w:t>
+        <w:t xml:space="preserve"> allowed to create new users. </w:t>
       </w:r>
       <w:r>
         <w:rPr>
           <w:i/>
           <w:lang w:val="en-US"/>
         </w:rPr>
-        <w:t xml:space="preserve"> allowed to</w:t>
-      </w:r>
-      <w:proofErr w:type="gramEnd"/>
-      <w:r>
+        <w:t>Please, contact the administrator</w:t>
+      </w:r>
+    </w:p>
+    <w:p>
+      <w:pPr>
+        <w:pStyle w:val="ListParagraph"/>
         <w:rPr>
           <w:i/>
           <w:lang w:val="en-US"/>
         </w:rPr>
-        <w:t xml:space="preserve"> create new users. </w:t>
-      </w:r>
-      <w:r>
-        <w:rPr>
-          <w:i/>
-          <w:lang w:val="en-US"/>
-        </w:rPr>
-        <w:t>Please, contact the administrator</w:t>
-      </w:r>
-    </w:p>
-    <w:p>
-      <w:r>
-        <w:t>Creates a new line in the text file “tblUser.txt” into “master” folder</w:t>
-      </w:r>
+      </w:pPr>
     </w:p>
     <w:sectPr>
       <w:headerReference w:type="default" r:id="rId10"/>
@@ -6435,7 +6174,7 @@
 </file>
 
 <file path=word/endnotes.xml><?xml version="1.0" encoding="utf-8"?>
-<w:endnotes xmlns:wpc="http://schemas.microsoft.com/office/word/2010/wordprocessingCanvas" xmlns:mo="http://schemas.microsoft.com/office/mac/office/2008/main" xmlns:mc="http://schemas.openxmlformats.org/markup-compatibility/2006" xmlns:mv="urn:schemas-microsoft-com:mac:vml" xmlns:o="urn:schemas-microsoft-com:office:office" xmlns:r="http://schemas.openxmlformats.org/officeDocument/2006/relationships" xmlns:m="http://schemas.openxmlformats.org/officeDocument/2006/math" xmlns:v="urn:schemas-microsoft-com:vml" xmlns:wp14="http://schemas.microsoft.com/office/word/2010/wordprocessingDrawing" xmlns:wp="http://schemas.openxmlformats.org/drawingml/2006/wordprocessingDrawing" xmlns:w10="urn:schemas-microsoft-com:office:word" xmlns:w="http://schemas.openxmlformats.org/wordprocessingml/2006/main" xmlns:w14="http://schemas.microsoft.com/office/word/2010/wordml" xmlns:w15="http://schemas.microsoft.com/office/word/2012/wordml" xmlns:wpg="http://schemas.microsoft.com/office/word/2010/wordprocessingGroup" xmlns:wpi="http://schemas.microsoft.com/office/word/2010/wordprocessingInk" xmlns:wne="http://schemas.microsoft.com/office/word/2006/wordml" xmlns:wps="http://schemas.microsoft.com/office/word/2010/wordprocessingShape" mc:Ignorable="w14 w15 wp14">
+<w:endnotes xmlns:wpc="http://schemas.microsoft.com/office/word/2010/wordprocessingCanvas" xmlns:cx="http://schemas.microsoft.com/office/drawing/2014/chartex" xmlns:cx1="http://schemas.microsoft.com/office/drawing/2015/9/8/chartex" xmlns:cx2="http://schemas.microsoft.com/office/drawing/2015/10/21/chartex" xmlns:mc="http://schemas.openxmlformats.org/markup-compatibility/2006" xmlns:o="urn:schemas-microsoft-com:office:office" xmlns:r="http://schemas.openxmlformats.org/officeDocument/2006/relationships" xmlns:m="http://schemas.openxmlformats.org/officeDocument/2006/math" xmlns:v="urn:schemas-microsoft-com:vml" xmlns:wp14="http://schemas.microsoft.com/office/word/2010/wordprocessingDrawing" xmlns:wp="http://schemas.openxmlformats.org/drawingml/2006/wordprocessingDrawing" xmlns:w10="urn:schemas-microsoft-com:office:word" xmlns:w="http://schemas.openxmlformats.org/wordprocessingml/2006/main" xmlns:w14="http://schemas.microsoft.com/office/word/2010/wordml" xmlns:w15="http://schemas.microsoft.com/office/word/2012/wordml" xmlns:w16se="http://schemas.microsoft.com/office/word/2015/wordml/symex" xmlns:wpg="http://schemas.microsoft.com/office/word/2010/wordprocessingGroup" xmlns:wpi="http://schemas.microsoft.com/office/word/2010/wordprocessingInk" xmlns:wne="http://schemas.microsoft.com/office/word/2006/wordml" xmlns:wps="http://schemas.microsoft.com/office/word/2010/wordprocessingShape" mc:Ignorable="w14 w15 w16se wp14">
   <w:endnote w:type="separator" w:id="-1">
     <w:p>
       <w:pPr>
@@ -6460,7 +6199,7 @@
 </file>
 
 <file path=word/footer1.xml><?xml version="1.0" encoding="utf-8"?>
-<w:ftr xmlns:wpc="http://schemas.microsoft.com/office/word/2010/wordprocessingCanvas" xmlns:mo="http://schemas.microsoft.com/office/mac/office/2008/main" xmlns:mc="http://schemas.openxmlformats.org/markup-compatibility/2006" xmlns:mv="urn:schemas-microsoft-com:mac:vml" xmlns:o="urn:schemas-microsoft-com:office:office" xmlns:r="http://schemas.openxmlformats.org/officeDocument/2006/relationships" xmlns:m="http://schemas.openxmlformats.org/officeDocument/2006/math" xmlns:v="urn:schemas-microsoft-com:vml" xmlns:wp14="http://schemas.microsoft.com/office/word/2010/wordprocessingDrawing" xmlns:wp="http://schemas.openxmlformats.org/drawingml/2006/wordprocessingDrawing" xmlns:w10="urn:schemas-microsoft-com:office:word" xmlns:w="http://schemas.openxmlformats.org/wordprocessingml/2006/main" xmlns:w14="http://schemas.microsoft.com/office/word/2010/wordml" xmlns:w15="http://schemas.microsoft.com/office/word/2012/wordml" xmlns:wpg="http://schemas.microsoft.com/office/word/2010/wordprocessingGroup" xmlns:wpi="http://schemas.microsoft.com/office/word/2010/wordprocessingInk" xmlns:wne="http://schemas.microsoft.com/office/word/2006/wordml" xmlns:wps="http://schemas.microsoft.com/office/word/2010/wordprocessingShape" mc:Ignorable="w14 w15 wp14">
+<w:ftr xmlns:wpc="http://schemas.microsoft.com/office/word/2010/wordprocessingCanvas" xmlns:cx="http://schemas.microsoft.com/office/drawing/2014/chartex" xmlns:cx1="http://schemas.microsoft.com/office/drawing/2015/9/8/chartex" xmlns:cx2="http://schemas.microsoft.com/office/drawing/2015/10/21/chartex" xmlns:mc="http://schemas.openxmlformats.org/markup-compatibility/2006" xmlns:o="urn:schemas-microsoft-com:office:office" xmlns:r="http://schemas.openxmlformats.org/officeDocument/2006/relationships" xmlns:m="http://schemas.openxmlformats.org/officeDocument/2006/math" xmlns:v="urn:schemas-microsoft-com:vml" xmlns:wp14="http://schemas.microsoft.com/office/word/2010/wordprocessingDrawing" xmlns:wp="http://schemas.openxmlformats.org/drawingml/2006/wordprocessingDrawing" xmlns:w10="urn:schemas-microsoft-com:office:word" xmlns:w="http://schemas.openxmlformats.org/wordprocessingml/2006/main" xmlns:w14="http://schemas.microsoft.com/office/word/2010/wordml" xmlns:w15="http://schemas.microsoft.com/office/word/2012/wordml" xmlns:w16se="http://schemas.microsoft.com/office/word/2015/wordml/symex" xmlns:wpg="http://schemas.microsoft.com/office/word/2010/wordprocessingGroup" xmlns:wpi="http://schemas.microsoft.com/office/word/2010/wordprocessingInk" xmlns:wne="http://schemas.microsoft.com/office/word/2006/wordml" xmlns:wps="http://schemas.microsoft.com/office/word/2010/wordprocessingShape" mc:Ignorable="w14 w15 w16se wp14">
   <w:sdt>
     <w:sdtPr>
       <w:id w:val="2138601762"/>
@@ -6513,7 +6252,7 @@
 </file>
 
 <file path=word/footnotes.xml><?xml version="1.0" encoding="utf-8"?>
-<w:footnotes xmlns:wpc="http://schemas.microsoft.com/office/word/2010/wordprocessingCanvas" xmlns:mo="http://schemas.microsoft.com/office/mac/office/2008/main" xmlns:mc="http://schemas.openxmlformats.org/markup-compatibility/2006" xmlns:mv="urn:schemas-microsoft-com:mac:vml" xmlns:o="urn:schemas-microsoft-com:office:office" xmlns:r="http://schemas.openxmlformats.org/officeDocument/2006/relationships" xmlns:m="http://schemas.openxmlformats.org/officeDocument/2006/math" xmlns:v="urn:schemas-microsoft-com:vml" xmlns:wp14="http://schemas.microsoft.com/office/word/2010/wordprocessingDrawing" xmlns:wp="http://schemas.openxmlformats.org/drawingml/2006/wordprocessingDrawing" xmlns:w10="urn:schemas-microsoft-com:office:word" xmlns:w="http://schemas.openxmlformats.org/wordprocessingml/2006/main" xmlns:w14="http://schemas.microsoft.com/office/word/2010/wordml" xmlns:w15="http://schemas.microsoft.com/office/word/2012/wordml" xmlns:wpg="http://schemas.microsoft.com/office/word/2010/wordprocessingGroup" xmlns:wpi="http://schemas.microsoft.com/office/word/2010/wordprocessingInk" xmlns:wne="http://schemas.microsoft.com/office/word/2006/wordml" xmlns:wps="http://schemas.microsoft.com/office/word/2010/wordprocessingShape" mc:Ignorable="w14 w15 wp14">
+<w:footnotes xmlns:wpc="http://schemas.microsoft.com/office/word/2010/wordprocessingCanvas" xmlns:cx="http://schemas.microsoft.com/office/drawing/2014/chartex" xmlns:cx1="http://schemas.microsoft.com/office/drawing/2015/9/8/chartex" xmlns:cx2="http://schemas.microsoft.com/office/drawing/2015/10/21/chartex" xmlns:mc="http://schemas.openxmlformats.org/markup-compatibility/2006" xmlns:o="urn:schemas-microsoft-com:office:office" xmlns:r="http://schemas.openxmlformats.org/officeDocument/2006/relationships" xmlns:m="http://schemas.openxmlformats.org/officeDocument/2006/math" xmlns:v="urn:schemas-microsoft-com:vml" xmlns:wp14="http://schemas.microsoft.com/office/word/2010/wordprocessingDrawing" xmlns:wp="http://schemas.openxmlformats.org/drawingml/2006/wordprocessingDrawing" xmlns:w10="urn:schemas-microsoft-com:office:word" xmlns:w="http://schemas.openxmlformats.org/wordprocessingml/2006/main" xmlns:w14="http://schemas.microsoft.com/office/word/2010/wordml" xmlns:w15="http://schemas.microsoft.com/office/word/2012/wordml" xmlns:w16se="http://schemas.microsoft.com/office/word/2015/wordml/symex" xmlns:wpg="http://schemas.microsoft.com/office/word/2010/wordprocessingGroup" xmlns:wpi="http://schemas.microsoft.com/office/word/2010/wordprocessingInk" xmlns:wne="http://schemas.microsoft.com/office/word/2006/wordml" xmlns:wps="http://schemas.microsoft.com/office/word/2010/wordprocessingShape" mc:Ignorable="w14 w15 w16se wp14">
   <w:footnote w:type="separator" w:id="-1">
     <w:p>
       <w:pPr>
@@ -6538,7 +6277,7 @@
 </file>
 
 <file path=word/header1.xml><?xml version="1.0" encoding="utf-8"?>
-<w:hdr xmlns:wpc="http://schemas.microsoft.com/office/word/2010/wordprocessingCanvas" xmlns:mo="http://schemas.microsoft.com/office/mac/office/2008/main" xmlns:mc="http://schemas.openxmlformats.org/markup-compatibility/2006" xmlns:mv="urn:schemas-microsoft-com:mac:vml" xmlns:o="urn:schemas-microsoft-com:office:office" xmlns:r="http://schemas.openxmlformats.org/officeDocument/2006/relationships" xmlns:m="http://schemas.openxmlformats.org/officeDocument/2006/math" xmlns:v="urn:schemas-microsoft-com:vml" xmlns:wp14="http://schemas.microsoft.com/office/word/2010/wordprocessingDrawing" xmlns:wp="http://schemas.openxmlformats.org/drawingml/2006/wordprocessingDrawing" xmlns:w10="urn:schemas-microsoft-com:office:word" xmlns:w="http://schemas.openxmlformats.org/wordprocessingml/2006/main" xmlns:w14="http://schemas.microsoft.com/office/word/2010/wordml" xmlns:w15="http://schemas.microsoft.com/office/word/2012/wordml" xmlns:wpg="http://schemas.microsoft.com/office/word/2010/wordprocessingGroup" xmlns:wpi="http://schemas.microsoft.com/office/word/2010/wordprocessingInk" xmlns:wne="http://schemas.microsoft.com/office/word/2006/wordml" xmlns:wps="http://schemas.microsoft.com/office/word/2010/wordprocessingShape" mc:Ignorable="w14 w15 wp14">
+<w:hdr xmlns:wpc="http://schemas.microsoft.com/office/word/2010/wordprocessingCanvas" xmlns:cx="http://schemas.microsoft.com/office/drawing/2014/chartex" xmlns:cx1="http://schemas.microsoft.com/office/drawing/2015/9/8/chartex" xmlns:cx2="http://schemas.microsoft.com/office/drawing/2015/10/21/chartex" xmlns:mc="http://schemas.openxmlformats.org/markup-compatibility/2006" xmlns:o="urn:schemas-microsoft-com:office:office" xmlns:r="http://schemas.openxmlformats.org/officeDocument/2006/relationships" xmlns:m="http://schemas.openxmlformats.org/officeDocument/2006/math" xmlns:v="urn:schemas-microsoft-com:vml" xmlns:wp14="http://schemas.microsoft.com/office/word/2010/wordprocessingDrawing" xmlns:wp="http://schemas.openxmlformats.org/drawingml/2006/wordprocessingDrawing" xmlns:w10="urn:schemas-microsoft-com:office:word" xmlns:w="http://schemas.openxmlformats.org/wordprocessingml/2006/main" xmlns:w14="http://schemas.microsoft.com/office/word/2010/wordml" xmlns:w15="http://schemas.microsoft.com/office/word/2012/wordml" xmlns:w16se="http://schemas.microsoft.com/office/word/2015/wordml/symex" xmlns:wpg="http://schemas.microsoft.com/office/word/2010/wordprocessingGroup" xmlns:wpi="http://schemas.microsoft.com/office/word/2010/wordprocessingInk" xmlns:wne="http://schemas.microsoft.com/office/word/2006/wordml" xmlns:wps="http://schemas.microsoft.com/office/word/2010/wordprocessingShape" mc:Ignorable="w14 w15 w16se wp14">
   <w:p>
     <w:pPr>
       <w:pStyle w:val="Header"/>
@@ -6596,8 +6335,8 @@
 </file>
 
 <file path=word/numbering.xml><?xml version="1.0" encoding="utf-8"?>
-<w:numbering xmlns:wpc="http://schemas.microsoft.com/office/word/2010/wordprocessingCanvas" xmlns:mo="http://schemas.microsoft.com/office/mac/office/2008/main" xmlns:mc="http://schemas.openxmlformats.org/markup-compatibility/2006" xmlns:mv="urn:schemas-microsoft-com:mac:vml" xmlns:o="urn:schemas-microsoft-com:office:office" xmlns:r="http://schemas.openxmlformats.org/officeDocument/2006/relationships" xmlns:m="http://schemas.openxmlformats.org/officeDocument/2006/math" xmlns:v="urn:schemas-microsoft-com:vml" xmlns:wp14="http://schemas.microsoft.com/office/word/2010/wordprocessingDrawing" xmlns:wp="http://schemas.openxmlformats.org/drawingml/2006/wordprocessingDrawing" xmlns:w10="urn:schemas-microsoft-com:office:word" xmlns:w="http://schemas.openxmlformats.org/wordprocessingml/2006/main" xmlns:w14="http://schemas.microsoft.com/office/word/2010/wordml" xmlns:w15="http://schemas.microsoft.com/office/word/2012/wordml" xmlns:wpg="http://schemas.microsoft.com/office/word/2010/wordprocessingGroup" xmlns:wpi="http://schemas.microsoft.com/office/word/2010/wordprocessingInk" xmlns:wne="http://schemas.microsoft.com/office/word/2006/wordml" xmlns:wps="http://schemas.microsoft.com/office/word/2010/wordprocessingShape" mc:Ignorable="w14 w15 wp14">
-  <w:abstractNum w:abstractNumId="0">
+<w:numbering xmlns:wpc="http://schemas.microsoft.com/office/word/2010/wordprocessingCanvas" xmlns:cx="http://schemas.microsoft.com/office/drawing/2014/chartex" xmlns:cx1="http://schemas.microsoft.com/office/drawing/2015/9/8/chartex" xmlns:cx2="http://schemas.microsoft.com/office/drawing/2015/10/21/chartex" xmlns:mc="http://schemas.openxmlformats.org/markup-compatibility/2006" xmlns:o="urn:schemas-microsoft-com:office:office" xmlns:r="http://schemas.openxmlformats.org/officeDocument/2006/relationships" xmlns:m="http://schemas.openxmlformats.org/officeDocument/2006/math" xmlns:v="urn:schemas-microsoft-com:vml" xmlns:wp14="http://schemas.microsoft.com/office/word/2010/wordprocessingDrawing" xmlns:wp="http://schemas.openxmlformats.org/drawingml/2006/wordprocessingDrawing" xmlns:w10="urn:schemas-microsoft-com:office:word" xmlns:w="http://schemas.openxmlformats.org/wordprocessingml/2006/main" xmlns:w14="http://schemas.microsoft.com/office/word/2010/wordml" xmlns:w15="http://schemas.microsoft.com/office/word/2012/wordml" xmlns:w16se="http://schemas.microsoft.com/office/word/2015/wordml/symex" xmlns:wpg="http://schemas.microsoft.com/office/word/2010/wordprocessingGroup" xmlns:wpi="http://schemas.microsoft.com/office/word/2010/wordprocessingInk" xmlns:wne="http://schemas.microsoft.com/office/word/2006/wordml" xmlns:wps="http://schemas.microsoft.com/office/word/2010/wordprocessingShape" mc:Ignorable="w14 w15 w16se wp14">
+  <w:abstractNum w:abstractNumId="0" w15:restartNumberingAfterBreak="0">
     <w:nsid w:val="004865DC"/>
     <w:multiLevelType w:val="hybridMultilevel"/>
     <w:tmpl w:val="2BBC10EA"/>
@@ -6683,7 +6422,7 @@
       </w:pPr>
     </w:lvl>
   </w:abstractNum>
-  <w:abstractNum w:abstractNumId="1">
+  <w:abstractNum w:abstractNumId="1" w15:restartNumberingAfterBreak="0">
     <w:nsid w:val="07161786"/>
     <w:multiLevelType w:val="hybridMultilevel"/>
     <w:tmpl w:val="2BBC10EA"/>
@@ -6769,7 +6508,7 @@
       </w:pPr>
     </w:lvl>
   </w:abstractNum>
-  <w:abstractNum w:abstractNumId="2">
+  <w:abstractNum w:abstractNumId="2" w15:restartNumberingAfterBreak="0">
     <w:nsid w:val="07D63E85"/>
     <w:multiLevelType w:val="hybridMultilevel"/>
     <w:tmpl w:val="2CA05D5A"/>
@@ -6858,7 +6597,7 @@
       </w:pPr>
     </w:lvl>
   </w:abstractNum>
-  <w:abstractNum w:abstractNumId="3">
+  <w:abstractNum w:abstractNumId="3" w15:restartNumberingAfterBreak="0">
     <w:nsid w:val="0BE75030"/>
     <w:multiLevelType w:val="hybridMultilevel"/>
     <w:tmpl w:val="42D0826E"/>
@@ -6944,7 +6683,7 @@
       </w:pPr>
     </w:lvl>
   </w:abstractNum>
-  <w:abstractNum w:abstractNumId="4">
+  <w:abstractNum w:abstractNumId="4" w15:restartNumberingAfterBreak="0">
     <w:nsid w:val="0D6508BE"/>
     <w:multiLevelType w:val="hybridMultilevel"/>
     <w:tmpl w:val="2BBC10EA"/>
@@ -7030,7 +6769,7 @@
       </w:pPr>
     </w:lvl>
   </w:abstractNum>
-  <w:abstractNum w:abstractNumId="5">
+  <w:abstractNum w:abstractNumId="5" w15:restartNumberingAfterBreak="0">
     <w:nsid w:val="1A5A178E"/>
     <w:multiLevelType w:val="hybridMultilevel"/>
     <w:tmpl w:val="2BBC10EA"/>
@@ -7116,7 +6855,7 @@
       </w:pPr>
     </w:lvl>
   </w:abstractNum>
-  <w:abstractNum w:abstractNumId="6">
+  <w:abstractNum w:abstractNumId="6" w15:restartNumberingAfterBreak="0">
     <w:nsid w:val="1BEF5CCC"/>
     <w:multiLevelType w:val="hybridMultilevel"/>
     <w:tmpl w:val="2BBC10EA"/>
@@ -7202,7 +6941,7 @@
       </w:pPr>
     </w:lvl>
   </w:abstractNum>
-  <w:abstractNum w:abstractNumId="7">
+  <w:abstractNum w:abstractNumId="7" w15:restartNumberingAfterBreak="0">
     <w:nsid w:val="1DB3204A"/>
     <w:multiLevelType w:val="hybridMultilevel"/>
     <w:tmpl w:val="3BDA6DD4"/>
@@ -7291,7 +7030,7 @@
       </w:pPr>
     </w:lvl>
   </w:abstractNum>
-  <w:abstractNum w:abstractNumId="8">
+  <w:abstractNum w:abstractNumId="8" w15:restartNumberingAfterBreak="0">
     <w:nsid w:val="200C118D"/>
     <w:multiLevelType w:val="hybridMultilevel"/>
     <w:tmpl w:val="2BBC10EA"/>
@@ -7377,7 +7116,7 @@
       </w:pPr>
     </w:lvl>
   </w:abstractNum>
-  <w:abstractNum w:abstractNumId="9">
+  <w:abstractNum w:abstractNumId="9" w15:restartNumberingAfterBreak="0">
     <w:nsid w:val="214338A7"/>
     <w:multiLevelType w:val="hybridMultilevel"/>
     <w:tmpl w:val="2BBC10EA"/>
@@ -7463,7 +7202,7 @@
       </w:pPr>
     </w:lvl>
   </w:abstractNum>
-  <w:abstractNum w:abstractNumId="10">
+  <w:abstractNum w:abstractNumId="10" w15:restartNumberingAfterBreak="0">
     <w:nsid w:val="3471234C"/>
     <w:multiLevelType w:val="hybridMultilevel"/>
     <w:tmpl w:val="2BBC10EA"/>
@@ -7549,7 +7288,7 @@
       </w:pPr>
     </w:lvl>
   </w:abstractNum>
-  <w:abstractNum w:abstractNumId="11">
+  <w:abstractNum w:abstractNumId="11" w15:restartNumberingAfterBreak="0">
     <w:nsid w:val="37296651"/>
     <w:multiLevelType w:val="hybridMultilevel"/>
     <w:tmpl w:val="2BBC10EA"/>
@@ -7635,7 +7374,7 @@
       </w:pPr>
     </w:lvl>
   </w:abstractNum>
-  <w:abstractNum w:abstractNumId="12">
+  <w:abstractNum w:abstractNumId="12" w15:restartNumberingAfterBreak="0">
     <w:nsid w:val="3E562704"/>
     <w:multiLevelType w:val="hybridMultilevel"/>
     <w:tmpl w:val="2BBC10EA"/>
@@ -7721,7 +7460,7 @@
       </w:pPr>
     </w:lvl>
   </w:abstractNum>
-  <w:abstractNum w:abstractNumId="13">
+  <w:abstractNum w:abstractNumId="13" w15:restartNumberingAfterBreak="0">
     <w:nsid w:val="3FA27572"/>
     <w:multiLevelType w:val="hybridMultilevel"/>
     <w:tmpl w:val="2BBC10EA"/>
@@ -7807,7 +7546,7 @@
       </w:pPr>
     </w:lvl>
   </w:abstractNum>
-  <w:abstractNum w:abstractNumId="14">
+  <w:abstractNum w:abstractNumId="14" w15:restartNumberingAfterBreak="0">
     <w:nsid w:val="3FEA22EF"/>
     <w:multiLevelType w:val="hybridMultilevel"/>
     <w:tmpl w:val="2BBC10EA"/>
@@ -7893,7 +7632,7 @@
       </w:pPr>
     </w:lvl>
   </w:abstractNum>
-  <w:abstractNum w:abstractNumId="15">
+  <w:abstractNum w:abstractNumId="15" w15:restartNumberingAfterBreak="0">
     <w:nsid w:val="44E9691D"/>
     <w:multiLevelType w:val="hybridMultilevel"/>
     <w:tmpl w:val="2CA05D5A"/>
@@ -7982,7 +7721,7 @@
       </w:pPr>
     </w:lvl>
   </w:abstractNum>
-  <w:abstractNum w:abstractNumId="16">
+  <w:abstractNum w:abstractNumId="16" w15:restartNumberingAfterBreak="0">
     <w:nsid w:val="456A312F"/>
     <w:multiLevelType w:val="hybridMultilevel"/>
     <w:tmpl w:val="42D0826E"/>
@@ -8068,7 +7807,7 @@
       </w:pPr>
     </w:lvl>
   </w:abstractNum>
-  <w:abstractNum w:abstractNumId="17">
+  <w:abstractNum w:abstractNumId="17" w15:restartNumberingAfterBreak="0">
     <w:nsid w:val="46B30001"/>
     <w:multiLevelType w:val="hybridMultilevel"/>
     <w:tmpl w:val="2BBC10EA"/>
@@ -8154,7 +7893,7 @@
       </w:pPr>
     </w:lvl>
   </w:abstractNum>
-  <w:abstractNum w:abstractNumId="18">
+  <w:abstractNum w:abstractNumId="18" w15:restartNumberingAfterBreak="0">
     <w:nsid w:val="4F676AA3"/>
     <w:multiLevelType w:val="hybridMultilevel"/>
     <w:tmpl w:val="2BBC10EA"/>
@@ -8240,7 +7979,7 @@
       </w:pPr>
     </w:lvl>
   </w:abstractNum>
-  <w:abstractNum w:abstractNumId="19">
+  <w:abstractNum w:abstractNumId="19" w15:restartNumberingAfterBreak="0">
     <w:nsid w:val="51562807"/>
     <w:multiLevelType w:val="hybridMultilevel"/>
     <w:tmpl w:val="3BDA6DD4"/>
@@ -8329,7 +8068,7 @@
       </w:pPr>
     </w:lvl>
   </w:abstractNum>
-  <w:abstractNum w:abstractNumId="20">
+  <w:abstractNum w:abstractNumId="20" w15:restartNumberingAfterBreak="0">
     <w:nsid w:val="655820EF"/>
     <w:multiLevelType w:val="hybridMultilevel"/>
     <w:tmpl w:val="2BBC10EA"/>
@@ -8415,7 +8154,7 @@
       </w:pPr>
     </w:lvl>
   </w:abstractNum>
-  <w:abstractNum w:abstractNumId="21">
+  <w:abstractNum w:abstractNumId="21" w15:restartNumberingAfterBreak="0">
     <w:nsid w:val="655E0463"/>
     <w:multiLevelType w:val="hybridMultilevel"/>
     <w:tmpl w:val="2BBC10EA"/>
@@ -8501,7 +8240,7 @@
       </w:pPr>
     </w:lvl>
   </w:abstractNum>
-  <w:abstractNum w:abstractNumId="22">
+  <w:abstractNum w:abstractNumId="22" w15:restartNumberingAfterBreak="0">
     <w:nsid w:val="6B561437"/>
     <w:multiLevelType w:val="hybridMultilevel"/>
     <w:tmpl w:val="2BBC10EA"/>
@@ -8587,7 +8326,7 @@
       </w:pPr>
     </w:lvl>
   </w:abstractNum>
-  <w:abstractNum w:abstractNumId="23">
+  <w:abstractNum w:abstractNumId="23" w15:restartNumberingAfterBreak="0">
     <w:nsid w:val="6BC8179D"/>
     <w:multiLevelType w:val="hybridMultilevel"/>
     <w:tmpl w:val="2BBC10EA"/>
@@ -8673,7 +8412,7 @@
       </w:pPr>
     </w:lvl>
   </w:abstractNum>
-  <w:abstractNum w:abstractNumId="24">
+  <w:abstractNum w:abstractNumId="24" w15:restartNumberingAfterBreak="0">
     <w:nsid w:val="6C720DBA"/>
     <w:multiLevelType w:val="hybridMultilevel"/>
     <w:tmpl w:val="2BBC10EA"/>
@@ -8759,7 +8498,7 @@
       </w:pPr>
     </w:lvl>
   </w:abstractNum>
-  <w:abstractNum w:abstractNumId="25">
+  <w:abstractNum w:abstractNumId="25" w15:restartNumberingAfterBreak="0">
     <w:nsid w:val="6EBE4D6E"/>
     <w:multiLevelType w:val="hybridMultilevel"/>
     <w:tmpl w:val="2BBC10EA"/>
@@ -8845,7 +8584,7 @@
       </w:pPr>
     </w:lvl>
   </w:abstractNum>
-  <w:abstractNum w:abstractNumId="26">
+  <w:abstractNum w:abstractNumId="26" w15:restartNumberingAfterBreak="0">
     <w:nsid w:val="70203EB8"/>
     <w:multiLevelType w:val="hybridMultilevel"/>
     <w:tmpl w:val="2BBC10EA"/>
@@ -8931,7 +8670,7 @@
       </w:pPr>
     </w:lvl>
   </w:abstractNum>
-  <w:abstractNum w:abstractNumId="27">
+  <w:abstractNum w:abstractNumId="27" w15:restartNumberingAfterBreak="0">
     <w:nsid w:val="74401695"/>
     <w:multiLevelType w:val="hybridMultilevel"/>
     <w:tmpl w:val="EDC649D8"/>
@@ -9020,7 +8759,7 @@
       </w:pPr>
     </w:lvl>
   </w:abstractNum>
-  <w:abstractNum w:abstractNumId="28">
+  <w:abstractNum w:abstractNumId="28" w15:restartNumberingAfterBreak="0">
     <w:nsid w:val="76B70D9D"/>
     <w:multiLevelType w:val="hybridMultilevel"/>
     <w:tmpl w:val="2BBC10EA"/>
@@ -9106,7 +8845,7 @@
       </w:pPr>
     </w:lvl>
   </w:abstractNum>
-  <w:abstractNum w:abstractNumId="29">
+  <w:abstractNum w:abstractNumId="29" w15:restartNumberingAfterBreak="0">
     <w:nsid w:val="7B0C5D6C"/>
     <w:multiLevelType w:val="hybridMultilevel"/>
     <w:tmpl w:val="2BBC10EA"/>
@@ -9286,7 +9025,7 @@
 </file>
 
 <file path=word/styles.xml><?xml version="1.0" encoding="utf-8"?>
-<w:styles xmlns:mc="http://schemas.openxmlformats.org/markup-compatibility/2006" xmlns:r="http://schemas.openxmlformats.org/officeDocument/2006/relationships" xmlns:w="http://schemas.openxmlformats.org/wordprocessingml/2006/main" xmlns:w14="http://schemas.microsoft.com/office/word/2010/wordml" xmlns:w15="http://schemas.microsoft.com/office/word/2012/wordml" mc:Ignorable="w14 w15">
+<w:styles xmlns:mc="http://schemas.openxmlformats.org/markup-compatibility/2006" xmlns:r="http://schemas.openxmlformats.org/officeDocument/2006/relationships" xmlns:w="http://schemas.openxmlformats.org/wordprocessingml/2006/main" xmlns:w14="http://schemas.microsoft.com/office/word/2010/wordml" xmlns:w15="http://schemas.microsoft.com/office/word/2012/wordml" xmlns:w16se="http://schemas.microsoft.com/office/word/2015/wordml/symex" mc:Ignorable="w14 w15 w16se">
   <w:docDefaults>
     <w:rPrDefault>
       <w:rPr>
@@ -9302,7 +9041,7 @@
       </w:pPr>
     </w:pPrDefault>
   </w:docDefaults>
-  <w:latentStyles w:defLockedState="0" w:defUIPriority="99" w:defSemiHidden="0" w:defUnhideWhenUsed="0" w:defQFormat="0" w:count="382">
+  <w:latentStyles w:defLockedState="0" w:defUIPriority="99" w:defSemiHidden="0" w:defUnhideWhenUsed="0" w:defQFormat="0" w:count="372">
     <w:lsdException w:name="Normal" w:uiPriority="0" w:qFormat="1"/>
     <w:lsdException w:name="heading 1" w:uiPriority="9" w:qFormat="1"/>
     <w:lsdException w:name="heading 2" w:semiHidden="1" w:uiPriority="9" w:unhideWhenUsed="1" w:qFormat="1"/>
@@ -9408,6 +9147,7 @@
     <w:lsdException w:name="HTML Sample" w:semiHidden="1" w:unhideWhenUsed="1"/>
     <w:lsdException w:name="HTML Typewriter" w:semiHidden="1" w:unhideWhenUsed="1"/>
     <w:lsdException w:name="HTML Variable" w:semiHidden="1" w:unhideWhenUsed="1"/>
+    <w:lsdException w:name="Normal Table" w:semiHidden="1" w:unhideWhenUsed="1"/>
     <w:lsdException w:name="annotation subject" w:semiHidden="1" w:unhideWhenUsed="1"/>
     <w:lsdException w:name="No List" w:semiHidden="1" w:unhideWhenUsed="1"/>
     <w:lsdException w:name="Outline List 1" w:semiHidden="1" w:unhideWhenUsed="1"/>
@@ -9454,8 +9194,10 @@
     <w:lsdException w:name="Table Subtle 2" w:semiHidden="1" w:unhideWhenUsed="1"/>
     <w:lsdException w:name="Table Web 1" w:semiHidden="1" w:unhideWhenUsed="1"/>
     <w:lsdException w:name="Table Web 2" w:semiHidden="1" w:unhideWhenUsed="1"/>
+    <w:lsdException w:name="Table Web 3" w:semiHidden="1" w:unhideWhenUsed="1"/>
     <w:lsdException w:name="Balloon Text" w:semiHidden="1" w:unhideWhenUsed="1"/>
     <w:lsdException w:name="Table Grid" w:uiPriority="39"/>
+    <w:lsdException w:name="Table Theme" w:semiHidden="1" w:unhideWhenUsed="1"/>
     <w:lsdException w:name="Placeholder Text" w:semiHidden="1"/>
     <w:lsdException w:name="No Spacing" w:uiPriority="1" w:qFormat="1"/>
     <w:lsdException w:name="Light Shading" w:uiPriority="60"/>
@@ -9672,7 +9414,6 @@
     <w:lsdException w:name="List Table 6 Colorful Accent 6" w:uiPriority="51"/>
     <w:lsdException w:name="List Table 7 Colorful Accent 6" w:uiPriority="52"/>
     <w:lsdException w:name="Mention" w:semiHidden="1" w:unhideWhenUsed="1"/>
-    <w:lsdException w:name="Smart Hyperlink" w:semiHidden="1" w:unhideWhenUsed="1"/>
   </w:latentStyles>
   <w:style w:type="paragraph" w:default="1" w:styleId="Normal">
     <w:name w:val="Normal"/>
@@ -9746,6 +9487,7 @@
   <w:style w:type="character" w:default="1" w:styleId="DefaultParagraphFont">
     <w:name w:val="Default Paragraph Font"/>
     <w:uiPriority w:val="1"/>
+    <w:semiHidden/>
     <w:unhideWhenUsed/>
   </w:style>
   <w:style w:type="table" w:default="1" w:styleId="TableNormal">
@@ -9822,7 +9564,6 @@
       <w:spacing w:after="0" w:line="240" w:lineRule="auto"/>
     </w:pPr>
     <w:tblPr>
-      <w:tblInd w:w="0" w:type="dxa"/>
       <w:tblBorders>
         <w:top w:val="single" w:sz="4" w:space="0" w:color="auto"/>
         <w:left w:val="single" w:sz="4" w:space="0" w:color="auto"/>
@@ -9831,12 +9572,6 @@
         <w:insideH w:val="single" w:sz="4" w:space="0" w:color="auto"/>
         <w:insideV w:val="single" w:sz="4" w:space="0" w:color="auto"/>
       </w:tblBorders>
-      <w:tblCellMar>
-        <w:top w:w="0" w:type="dxa"/>
-        <w:left w:w="108" w:type="dxa"/>
-        <w:bottom w:w="0" w:type="dxa"/>
-        <w:right w:w="108" w:type="dxa"/>
-      </w:tblCellMar>
     </w:tblPr>
   </w:style>
   <w:style w:type="paragraph" w:styleId="ListParagraph">
@@ -10315,7 +10050,7 @@
 </file>
 
 <file path=customXml/itemProps2.xml><?xml version="1.0" encoding="utf-8"?>
-<ds:datastoreItem xmlns:ds="http://schemas.openxmlformats.org/officeDocument/2006/customXml" ds:itemID="{15772E2C-CBA6-BC4F-A905-1FA53EDC483A}">
+<ds:datastoreItem xmlns:ds="http://schemas.openxmlformats.org/officeDocument/2006/customXml" ds:itemID="{9D938930-578A-4E43-AACB-05C1023E1961}">
   <ds:schemaRefs>
     <ds:schemaRef ds:uri="http://schemas.openxmlformats.org/officeDocument/2006/bibliography"/>
   </ds:schemaRefs>

</xml_diff>

<commit_message>
Added link for github
</commit_message>
<xml_diff>
--- a/TestCases.docx
+++ b/TestCases.docx
@@ -294,7 +294,7 @@
                   </wp:anchor>
                 </w:drawing>
               </mc:Choice>
-              <mc:Fallback xmlns:mv="urn:schemas-microsoft-com:mac:vml" xmlns:mo="http://schemas.microsoft.com/office/mac/office/2008/main">
+              <mc:Fallback xmlns:mo="http://schemas.microsoft.com/office/mac/office/2008/main" xmlns:mv="urn:schemas-microsoft-com:mac:vml">
                 <w:pict>
                   <v:shapetype w14:anchorId="45A9056D" id="_x0000_t202" coordsize="21600,21600" o:spt="202" path="m0,0l0,21600,21600,21600,21600,0xe">
                     <v:stroke joinstyle="miter"/>
@@ -590,7 +590,7 @@
                   </wp:anchor>
                 </w:drawing>
               </mc:Choice>
-              <mc:Fallback xmlns:mv="urn:schemas-microsoft-com:mac:vml" xmlns:mo="http://schemas.microsoft.com/office/mac/office/2008/main">
+              <mc:Fallback xmlns:mo="http://schemas.microsoft.com/office/mac/office/2008/main" xmlns:mv="urn:schemas-microsoft-com:mac:vml">
                 <w:pict>
                   <v:shape w14:anchorId="008A69AE" id="Text Box 153" o:spid="_x0000_s1027" type="#_x0000_t202" style="position:absolute;margin-left:0;margin-top:0;width:575.9pt;height:31pt;z-index:251660288;visibility:visible;mso-wrap-style:square;mso-width-percent:941;mso-height-percent:100;mso-top-percent:700;mso-wrap-distance-left:9pt;mso-wrap-distance-top:0;mso-wrap-distance-right:9pt;mso-wrap-distance-bottom:0;mso-position-horizontal:center;mso-position-horizontal-relative:page;mso-position-vertical-relative:page;mso-width-percent:941;mso-height-percent:100;mso-top-percent:700;mso-width-relative:page;mso-height-relative:page;v-text-anchor:top" o:gfxdata="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" filled="f" stroked="f" strokeweight=".5pt">
                     <v:textbox style="mso-fit-shape-to-text:t" inset="126pt,0,54pt,0">
@@ -808,7 +808,7 @@
                   </wp:anchor>
                 </w:drawing>
               </mc:Choice>
-              <mc:Fallback xmlns:mv="urn:schemas-microsoft-com:mac:vml" xmlns:mo="http://schemas.microsoft.com/office/mac/office/2008/main">
+              <mc:Fallback xmlns:mo="http://schemas.microsoft.com/office/mac/office/2008/main" xmlns:mv="urn:schemas-microsoft-com:mac:vml">
                 <w:pict>
                   <v:shape w14:anchorId="2D933652" id="Text Box 154" o:spid="_x0000_s1028" type="#_x0000_t202" style="position:absolute;margin-left:0;margin-top:0;width:8in;height:286.5pt;z-index:251658240;visibility:visible;mso-wrap-style:square;mso-width-percent:941;mso-height-percent:363;mso-top-percent:300;mso-wrap-distance-left:9pt;mso-wrap-distance-top:0;mso-wrap-distance-right:9pt;mso-wrap-distance-bottom:0;mso-position-horizontal:center;mso-position-horizontal-relative:page;mso-position-vertical-relative:page;mso-width-percent:941;mso-height-percent:363;mso-top-percent:300;mso-width-relative:page;mso-height-relative:page;v-text-anchor:bottom" o:gfxdata="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" filled="f" stroked="f" strokeweight=".5pt">
                     <v:textbox inset="126pt,0,54pt,0">
@@ -909,6 +909,221 @@
             </w:rPr>
           </w:pPr>
           <w:r>
+            <w:rPr>
+              <w:noProof/>
+              <w:lang w:eastAsia="en-CA"/>
+            </w:rPr>
+            <mc:AlternateContent>
+              <mc:Choice Requires="wps">
+                <w:drawing>
+                  <wp:anchor distT="45720" distB="45720" distL="114300" distR="114300" simplePos="0" relativeHeight="251662336" behindDoc="0" locked="0" layoutInCell="1" allowOverlap="1" wp14:anchorId="7EF49828" wp14:editId="38516222">
+                    <wp:simplePos x="0" y="0"/>
+                    <wp:positionH relativeFrom="margin">
+                      <wp:align>left</wp:align>
+                    </wp:positionH>
+                    <wp:positionV relativeFrom="paragraph">
+                      <wp:posOffset>5381625</wp:posOffset>
+                    </wp:positionV>
+                    <wp:extent cx="2514600" cy="1404620"/>
+                    <wp:effectExtent l="0" t="0" r="19050" b="19685"/>
+                    <wp:wrapSquare wrapText="bothSides"/>
+                    <wp:docPr id="217" name="Text Box 2"/>
+                    <wp:cNvGraphicFramePr>
+                      <a:graphicFrameLocks xmlns:a="http://schemas.openxmlformats.org/drawingml/2006/main"/>
+                    </wp:cNvGraphicFramePr>
+                    <a:graphic xmlns:a="http://schemas.openxmlformats.org/drawingml/2006/main">
+                      <a:graphicData uri="http://schemas.microsoft.com/office/word/2010/wordprocessingShape">
+                        <wps:wsp>
+                          <wps:cNvSpPr txBox="1">
+                            <a:spLocks noChangeArrowheads="1"/>
+                          </wps:cNvSpPr>
+                          <wps:spPr bwMode="auto">
+                            <a:xfrm>
+                              <a:off x="0" y="0"/>
+                              <a:ext cx="2514600" cy="1404620"/>
+                            </a:xfrm>
+                            <a:prstGeom prst="rect">
+                              <a:avLst/>
+                            </a:prstGeom>
+                            <a:solidFill>
+                              <a:srgbClr val="FFFFFF"/>
+                            </a:solidFill>
+                            <a:ln w="9525">
+                              <a:solidFill>
+                                <a:srgbClr val="000000"/>
+                              </a:solidFill>
+                              <a:miter lim="800000"/>
+                              <a:headEnd/>
+                              <a:tailEnd/>
+                            </a:ln>
+                          </wps:spPr>
+                          <wps:txbx>
+                            <w:txbxContent>
+                              <w:p>
+                                <w:r>
+                                  <w:rPr>
+                                    <w:noProof/>
+                                    <w:lang w:eastAsia="en-CA"/>
+                                  </w:rPr>
+                                  <w:drawing>
+                                    <wp:inline distT="0" distB="0" distL="0" distR="0" wp14:anchorId="1F89EBEB" wp14:editId="3E7ABA03">
+                                      <wp:extent cx="1630174" cy="857250"/>
+                                      <wp:effectExtent l="0" t="0" r="8255" b="0"/>
+                                      <wp:docPr id="1" name="Picture 1"/>
+                                      <wp:cNvGraphicFramePr>
+                                        <a:graphicFrameLocks xmlns:a="http://schemas.openxmlformats.org/drawingml/2006/main" noChangeAspect="1"/>
+                                      </wp:cNvGraphicFramePr>
+                                      <a:graphic xmlns:a="http://schemas.openxmlformats.org/drawingml/2006/main">
+                                        <a:graphicData uri="http://schemas.openxmlformats.org/drawingml/2006/picture">
+                                          <pic:pic xmlns:pic="http://schemas.openxmlformats.org/drawingml/2006/picture">
+                                            <pic:nvPicPr>
+                                              <pic:cNvPr id="1" name="githubimg.png"/>
+                                              <pic:cNvPicPr/>
+                                            </pic:nvPicPr>
+                                            <pic:blipFill>
+                                              <a:blip r:embed="rId10">
+                                                <a:extLst>
+                                                  <a:ext uri="{28A0092B-C50C-407E-A947-70E740481C1C}">
+                                                    <a14:useLocalDpi xmlns:a14="http://schemas.microsoft.com/office/drawing/2010/main" val="0"/>
+                                                  </a:ext>
+                                                </a:extLst>
+                                              </a:blip>
+                                              <a:stretch>
+                                                <a:fillRect/>
+                                              </a:stretch>
+                                            </pic:blipFill>
+                                            <pic:spPr>
+                                              <a:xfrm>
+                                                <a:off x="0" y="0"/>
+                                                <a:ext cx="1645113" cy="865106"/>
+                                              </a:xfrm>
+                                              <a:prstGeom prst="rect">
+                                                <a:avLst/>
+                                              </a:prstGeom>
+                                            </pic:spPr>
+                                          </pic:pic>
+                                        </a:graphicData>
+                                      </a:graphic>
+                                    </wp:inline>
+                                  </w:drawing>
+                                </w:r>
+                              </w:p>
+                              <w:p>
+                                <w:r>
+                                  <w:t xml:space="preserve">GitHub link for the project: </w:t>
+                                </w:r>
+                                <w:hyperlink r:id="rId11" w:history="1">
+                                  <w:r>
+                                    <w:rPr>
+                                      <w:rStyle w:val="Hyperlink"/>
+                                    </w:rPr>
+                                    <w:t>https://github.com/bverussa/csis3475</w:t>
+                                  </w:r>
+                                </w:hyperlink>
+                                <w:r>
+                                  <w:t xml:space="preserve"> </w:t>
+                                </w:r>
+                              </w:p>
+                            </w:txbxContent>
+                          </wps:txbx>
+                          <wps:bodyPr rot="0" vert="horz" wrap="square" lIns="91440" tIns="45720" rIns="91440" bIns="45720" anchor="t" anchorCtr="0">
+                            <a:spAutoFit/>
+                          </wps:bodyPr>
+                        </wps:wsp>
+                      </a:graphicData>
+                    </a:graphic>
+                    <wp14:sizeRelH relativeFrom="margin">
+                      <wp14:pctWidth>0</wp14:pctWidth>
+                    </wp14:sizeRelH>
+                    <wp14:sizeRelV relativeFrom="margin">
+                      <wp14:pctHeight>20000</wp14:pctHeight>
+                    </wp14:sizeRelV>
+                  </wp:anchor>
+                </w:drawing>
+              </mc:Choice>
+              <mc:Fallback>
+                <w:pict>
+                  <v:shapetype w14:anchorId="7EF49828" id="_x0000_t202" coordsize="21600,21600" o:spt="202" path="m,l,21600r21600,l21600,xe">
+                    <v:stroke joinstyle="miter"/>
+                    <v:path gradientshapeok="t" o:connecttype="rect"/>
+                  </v:shapetype>
+                  <v:shape id="Text Box 2" o:spid="_x0000_s1029" type="#_x0000_t202" style="position:absolute;margin-left:0;margin-top:423.75pt;width:198pt;height:110.6pt;z-index:251662336;visibility:visible;mso-wrap-style:square;mso-width-percent:0;mso-height-percent:200;mso-wrap-distance-left:9pt;mso-wrap-distance-top:3.6pt;mso-wrap-distance-right:9pt;mso-wrap-distance-bottom:3.6pt;mso-position-horizontal:left;mso-position-horizontal-relative:margin;mso-position-vertical:absolute;mso-position-vertical-relative:text;mso-width-percent:0;mso-height-percent:200;mso-width-relative:margin;mso-height-relative:margin;v-text-anchor:top" o:gfxdata="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">
+                    <v:textbox style="mso-fit-shape-to-text:t">
+                      <w:txbxContent>
+                        <w:p>
+                          <w:r>
+                            <w:rPr>
+                              <w:noProof/>
+                              <w:lang w:eastAsia="en-CA"/>
+                            </w:rPr>
+                            <w:drawing>
+                              <wp:inline distT="0" distB="0" distL="0" distR="0" wp14:anchorId="1F89EBEB" wp14:editId="3E7ABA03">
+                                <wp:extent cx="1630174" cy="857250"/>
+                                <wp:effectExtent l="0" t="0" r="8255" b="0"/>
+                                <wp:docPr id="1" name="Picture 1"/>
+                                <wp:cNvGraphicFramePr>
+                                  <a:graphicFrameLocks xmlns:a="http://schemas.openxmlformats.org/drawingml/2006/main" noChangeAspect="1"/>
+                                </wp:cNvGraphicFramePr>
+                                <a:graphic xmlns:a="http://schemas.openxmlformats.org/drawingml/2006/main">
+                                  <a:graphicData uri="http://schemas.openxmlformats.org/drawingml/2006/picture">
+                                    <pic:pic xmlns:pic="http://schemas.openxmlformats.org/drawingml/2006/picture">
+                                      <pic:nvPicPr>
+                                        <pic:cNvPr id="1" name="githubimg.png"/>
+                                        <pic:cNvPicPr/>
+                                      </pic:nvPicPr>
+                                      <pic:blipFill>
+                                        <a:blip r:embed="rId10">
+                                          <a:extLst>
+                                            <a:ext uri="{28A0092B-C50C-407E-A947-70E740481C1C}">
+                                              <a14:useLocalDpi xmlns:a14="http://schemas.microsoft.com/office/drawing/2010/main" val="0"/>
+                                            </a:ext>
+                                          </a:extLst>
+                                        </a:blip>
+                                        <a:stretch>
+                                          <a:fillRect/>
+                                        </a:stretch>
+                                      </pic:blipFill>
+                                      <pic:spPr>
+                                        <a:xfrm>
+                                          <a:off x="0" y="0"/>
+                                          <a:ext cx="1645113" cy="865106"/>
+                                        </a:xfrm>
+                                        <a:prstGeom prst="rect">
+                                          <a:avLst/>
+                                        </a:prstGeom>
+                                      </pic:spPr>
+                                    </pic:pic>
+                                  </a:graphicData>
+                                </a:graphic>
+                              </wp:inline>
+                            </w:drawing>
+                          </w:r>
+                        </w:p>
+                        <w:p>
+                          <w:r>
+                            <w:t xml:space="preserve">GitHub link for the project: </w:t>
+                          </w:r>
+                          <w:hyperlink r:id="rId12" w:history="1">
+                            <w:r>
+                              <w:rPr>
+                                <w:rStyle w:val="Hyperlink"/>
+                              </w:rPr>
+                              <w:t>https://github.com/bverussa/csis3475</w:t>
+                            </w:r>
+                          </w:hyperlink>
+                          <w:r>
+                            <w:t xml:space="preserve"> </w:t>
+                          </w:r>
+                        </w:p>
+                      </w:txbxContent>
+                    </v:textbox>
+                    <w10:wrap type="square" anchorx="margin"/>
+                  </v:shape>
+                </w:pict>
+              </mc:Fallback>
+            </mc:AlternateContent>
+          </w:r>
+          <w:r>
             <w:br w:type="page"/>
           </w:r>
         </w:p>
@@ -6160,8 +6375,8 @@
       </w:pPr>
     </w:p>
     <w:sectPr>
-      <w:headerReference w:type="default" r:id="rId10"/>
-      <w:footerReference w:type="default" r:id="rId11"/>
+      <w:headerReference w:type="default" r:id="rId13"/>
+      <w:footerReference w:type="default" r:id="rId14"/>
       <w:pgSz w:w="12240" w:h="15840"/>
       <w:pgMar w:top="1440" w:right="900" w:bottom="1440" w:left="1134" w:header="708" w:footer="708" w:gutter="0"/>
       <w:pgNumType w:start="0"/>
@@ -6232,7 +6447,7 @@
           <w:rPr>
             <w:noProof/>
           </w:rPr>
-          <w:t>1</w:t>
+          <w:t>7</w:t>
         </w:r>
         <w:r>
           <w:rPr>
@@ -10050,7 +10265,7 @@
 </file>
 
 <file path=customXml/itemProps2.xml><?xml version="1.0" encoding="utf-8"?>
-<ds:datastoreItem xmlns:ds="http://schemas.openxmlformats.org/officeDocument/2006/customXml" ds:itemID="{9D938930-578A-4E43-AACB-05C1023E1961}">
+<ds:datastoreItem xmlns:ds="http://schemas.openxmlformats.org/officeDocument/2006/customXml" ds:itemID="{C83E35D4-C9D4-4E2D-A3E8-5953A30C507A}">
   <ds:schemaRefs>
     <ds:schemaRef ds:uri="http://schemas.openxmlformats.org/officeDocument/2006/bibliography"/>
   </ds:schemaRefs>

</xml_diff>